<commit_message>
My part of the report, mostly everything is done, you can look over and complete the rest for your policy iteration and it will be done.
</commit_message>
<xml_diff>
--- a/Markov Decision Processes Report.docx
+++ b/Markov Decision Processes Report.docx
@@ -76,20 +76,180 @@
         <w:t>The sites above were amazing to use as a reference and refresher to MDP. No code was taken or referenced; however, the formulas present were reviewed and text read.</w:t>
       </w:r>
     </w:p>
+    <w:p>
+      <w:pPr>
+        <w:rPr>
+          <w:b/>
+          <w:bCs/>
+        </w:rPr>
+      </w:pPr>
+      <w:r>
+        <w:rPr>
+          <w:b/>
+          <w:bCs/>
+        </w:rPr>
+        <w:t>Wumpus Grids:</w:t>
+      </w:r>
+    </w:p>
+    <w:p>
+      <w:r>
+        <w:t>(P is the entry point on each grid)</w:t>
+      </w:r>
+    </w:p>
     <w:p/>
     <w:p>
       <w:r>
-        <w:t>Grids showing the expected values of each square.  Again, there should be 4 grids.  You might want to align the policy and value grids for each instance.  (So you end up with value grid followed by policy grid followed by....)</w:t>
-      </w:r>
-    </w:p>
-    <w:p>
-      <w:r>
-        <w:t>What you learned.</w:t>
-      </w:r>
-    </w:p>
-    <w:p>
-      <w:r>
-        <w:t>In the comments, with whom you worked.  Put online sources in the text -- including LLM citations with prompts.</w:t>
+        <w:t>Policy Iteration Results for Map1 with time horizon 50</w:t>
+      </w:r>
+    </w:p>
+    <w:p>
+      <w:r>
+        <w:t xml:space="preserve">[  &gt; ] [  &gt; ] [  &gt; ] [  v ] [  v ] [  v ] </w:t>
+      </w:r>
+    </w:p>
+    <w:p>
+      <w:r>
+        <w:t>[  &gt; ] [  &gt; ] [  &gt; ] [  &gt; ] [  &gt; ] [  &lt; ]</w:t>
+      </w:r>
+    </w:p>
+    <w:p>
+      <w:r>
+        <w:t>[  &gt; ] [  &gt; ] [  &gt; ] [  ^ ] [  &gt; ] [  ^ ]</w:t>
+      </w:r>
+    </w:p>
+    <w:p>
+      <w:r>
+        <w:t>[  ^ ] [  ^ ] [  ^ ] [  ^ ] [  &gt; ] [  ^ ]</w:t>
+      </w:r>
+    </w:p>
+    <w:p>
+      <w:r>
+        <w:t>[  ^ ] [  ^ ] [  &gt; ] [  ^ ] [  &gt; ] [  ^ ]</w:t>
+      </w:r>
+    </w:p>
+    <w:p>
+      <w:r>
+        <w:t>[P ^ ] [  &gt; ] [  ^ ] [  ^ ] [  ^ ] [  ^ ]</w:t>
+      </w:r>
+    </w:p>
+    <w:p/>
+    <w:p>
+      <w:r>
+        <w:t>Value Iteration Results for Map1 with time horizon 50</w:t>
+      </w:r>
+    </w:p>
+    <w:p>
+      <w:r>
+        <w:t>[  &gt; ] [  &gt; ] [  &gt; ] [  &gt; ] [  v ] [  &lt; ]</w:t>
+      </w:r>
+    </w:p>
+    <w:p>
+      <w:r>
+        <w:t>[  &gt; ] [  &gt; ] [  &gt; ] [  &gt; ] [  &gt; ] [  &lt; ]</w:t>
+      </w:r>
+    </w:p>
+    <w:p>
+      <w:r>
+        <w:t>[  ^ ] [  ^ ] [  ^ ] [  ^ ] [  &gt; ] [  ^ ]</w:t>
+      </w:r>
+    </w:p>
+    <w:p>
+      <w:r>
+        <w:t>[  ^ ] [  ^ ] [  ^ ] [  ^ ] [  ^ ] [  ^ ]</w:t>
+      </w:r>
+    </w:p>
+    <w:p>
+      <w:r>
+        <w:t>[  ^ ] [  ^ ] [  ^ ] [  ^ ] [  &gt; ] [  ^ ]</w:t>
+      </w:r>
+    </w:p>
+    <w:p>
+      <w:r>
+        <w:t>[P ^ ] [  ^ ] [  ^ ] [  ^ ] [  ^ ] [  ^ ]</w:t>
+      </w:r>
+    </w:p>
+    <w:p/>
+    <w:p>
+      <w:r>
+        <w:t>Policy Iteration Results for Map1 with time horizon 100</w:t>
+      </w:r>
+    </w:p>
+    <w:p>
+      <w:r>
+        <w:t xml:space="preserve">[  &gt; ] [  &gt; ] [  &gt; ] [  &gt; ] [  v ] [  v ] </w:t>
+      </w:r>
+    </w:p>
+    <w:p>
+      <w:r>
+        <w:t>[  &gt; ] [  &gt; ] [  &gt; ] [  &gt; ] [  &gt; ] [  &lt; ]</w:t>
+      </w:r>
+    </w:p>
+    <w:p>
+      <w:r>
+        <w:t>[  ^ ] [  &gt; ] [  ^ ] [  ^ ] [  &gt; ] [  ^ ]</w:t>
+      </w:r>
+    </w:p>
+    <w:p>
+      <w:r>
+        <w:t>[  &gt; ] [  &gt; ] [  ^ ] [  ^ ] [  &gt; ] [  ^ ]</w:t>
+      </w:r>
+    </w:p>
+    <w:p>
+      <w:r>
+        <w:t>[  ^ ] [  &gt; ] [  ^ ] [  ^ ] [  &gt; ] [  ^ ]</w:t>
+      </w:r>
+    </w:p>
+    <w:p>
+      <w:r>
+        <w:t>[P ^ ] [  ^ ] [  &gt; ] [  ^ ] [  &gt; ] [  ^ ]</w:t>
+      </w:r>
+    </w:p>
+    <w:p/>
+    <w:p>
+      <w:r>
+        <w:t>Value Iteration Results for Map1 with time horizon 100</w:t>
+      </w:r>
+    </w:p>
+    <w:p>
+      <w:r>
+        <w:t>[  &gt; ] [  &gt; ] [  &gt; ] [  &gt; ] [  v ] [  &lt; ]</w:t>
+      </w:r>
+    </w:p>
+    <w:p>
+      <w:r>
+        <w:t>[  &gt; ] [  &gt; ] [  &gt; ] [  &gt; ] [  &gt; ] [  &lt; ]</w:t>
+      </w:r>
+    </w:p>
+    <w:p>
+      <w:r>
+        <w:t>[  ^ ] [  ^ ] [  ^ ] [  ^ ] [  &gt; ] [  ^ ]</w:t>
+      </w:r>
+    </w:p>
+    <w:p>
+      <w:r>
+        <w:t>[  ^ ] [  ^ ] [  ^ ] [  ^ ] [  ^ ] [  ^ ]</w:t>
+      </w:r>
+    </w:p>
+    <w:p>
+      <w:r>
+        <w:t>[  ^ ] [  ^ ] [  ^ ] [  ^ ] [  &gt; ] [  ^ ]</w:t>
+      </w:r>
+    </w:p>
+    <w:p>
+      <w:r>
+        <w:t>[P ^ ] [  ^ ] [  ^ ] [  ^ ] [  ^ ] [  ^ ]</w:t>
+      </w:r>
+    </w:p>
+    <w:p/>
+    <w:p>
+      <w:r>
+        <w:t>Wumpus World Completed!!!</w:t>
+      </w:r>
+    </w:p>
+    <w:p/>
+    <w:p>
+      <w:r>
+        <w:t>Value Iteration</w:t>
       </w:r>
     </w:p>
     <w:p>
@@ -97,11 +257,11 @@
         <w:pStyle w:val="ListParagraph"/>
         <w:numPr>
           <w:ilvl w:val="0"/>
-          <w:numId w:val="1"/>
+          <w:numId w:val="2"/>
         </w:numPr>
       </w:pPr>
       <w:r>
-        <w:t>Initialize policy for all states</w:t>
+        <w:t>Initialize the value matrix with the immediate rewards from being in each grid square</w:t>
       </w:r>
     </w:p>
     <w:p>
@@ -109,11 +269,14 @@
         <w:pStyle w:val="ListParagraph"/>
         <w:numPr>
           <w:ilvl w:val="0"/>
-          <w:numId w:val="1"/>
+          <w:numId w:val="2"/>
         </w:numPr>
       </w:pPr>
       <w:r>
-        <w:t>While Policy Is not stable:</w:t>
+        <w:t xml:space="preserve">For T </w:t>
+      </w:r>
+      <w:r>
+        <w:t>= 0 to T(Time Horizon)</w:t>
       </w:r>
     </w:p>
     <w:p>
@@ -121,11 +284,11 @@
         <w:pStyle w:val="ListParagraph"/>
         <w:numPr>
           <w:ilvl w:val="1"/>
-          <w:numId w:val="1"/>
+          <w:numId w:val="2"/>
         </w:numPr>
       </w:pPr>
       <w:r>
-        <w:t>Policy Evaluation:</w:t>
+        <w:t>Iterate through the entire grid</w:t>
       </w:r>
     </w:p>
     <w:p>
@@ -133,59 +296,23 @@
         <w:pStyle w:val="ListParagraph"/>
         <w:numPr>
           <w:ilvl w:val="2"/>
-          <w:numId w:val="1"/>
+          <w:numId w:val="2"/>
         </w:numPr>
       </w:pPr>
       <w:r>
-        <w:t>From T = 0 to T = 50 (50 step time horizon)</w:t>
+        <w:t>For each grid square visited, calculate all possible actions that you can take</w:t>
       </w:r>
     </w:p>
     <w:p>
       <w:pPr>
         <w:pStyle w:val="ListParagraph"/>
         <w:numPr>
-          <w:ilvl w:val="3"/>
-          <w:numId w:val="1"/>
+          <w:ilvl w:val="2"/>
+          <w:numId w:val="2"/>
         </w:numPr>
       </w:pPr>
       <w:r>
-        <w:t>Using current policy for all states</w:t>
-      </w:r>
-    </w:p>
-    <w:p>
-      <w:pPr>
-        <w:pStyle w:val="ListParagraph"/>
-        <w:numPr>
-          <w:ilvl w:val="3"/>
-          <w:numId w:val="1"/>
-        </w:numPr>
-      </w:pPr>
-      <w:r>
-        <w:t>Compute value of taking action</w:t>
-      </w:r>
-    </w:p>
-    <w:p>
-      <w:pPr>
-        <w:pStyle w:val="ListParagraph"/>
-        <w:numPr>
-          <w:ilvl w:val="3"/>
-          <w:numId w:val="1"/>
-        </w:numPr>
-      </w:pPr>
-      <w:r>
-        <w:t>Value at state = value of state initially + (gamma * value)</w:t>
-      </w:r>
-    </w:p>
-    <w:p>
-      <w:pPr>
-        <w:pStyle w:val="ListParagraph"/>
-        <w:numPr>
-          <w:ilvl w:val="3"/>
-          <w:numId w:val="1"/>
-        </w:numPr>
-      </w:pPr>
-      <w:r>
-        <w:t>Repeat</w:t>
+        <w:t>Record the best value from the four possible actions and repeat</w:t>
       </w:r>
     </w:p>
     <w:p>
@@ -193,11 +320,36 @@
         <w:pStyle w:val="ListParagraph"/>
         <w:numPr>
           <w:ilvl w:val="1"/>
-          <w:numId w:val="1"/>
+          <w:numId w:val="2"/>
         </w:numPr>
       </w:pPr>
       <w:r>
-        <w:t>Policy Improvement:</w:t>
+        <w:t>Take your new value matrix and replace the old one with it</w:t>
+      </w:r>
+    </w:p>
+    <w:p>
+      <w:pPr>
+        <w:pStyle w:val="ListParagraph"/>
+        <w:numPr>
+          <w:ilvl w:val="0"/>
+          <w:numId w:val="2"/>
+        </w:numPr>
+      </w:pPr>
+      <w:r>
+        <w:t>Once all finished, evaluate a policy from this value matrix</w:t>
+      </w:r>
+    </w:p>
+    <w:p>
+      <w:pPr>
+        <w:pStyle w:val="ListParagraph"/>
+        <w:numPr>
+          <w:ilvl w:val="1"/>
+          <w:numId w:val="2"/>
+        </w:numPr>
+      </w:pPr>
+      <w:r>
+        <w:lastRenderedPageBreak/>
+        <w:t>Take your new value matrix and iterate through all grid squares</w:t>
       </w:r>
     </w:p>
     <w:p>
@@ -205,71 +357,11 @@
         <w:pStyle w:val="ListParagraph"/>
         <w:numPr>
           <w:ilvl w:val="2"/>
-          <w:numId w:val="1"/>
+          <w:numId w:val="2"/>
         </w:numPr>
       </w:pPr>
       <w:r>
-        <w:t>For all states</w:t>
-      </w:r>
-    </w:p>
-    <w:p>
-      <w:pPr>
-        <w:pStyle w:val="ListParagraph"/>
-        <w:numPr>
-          <w:ilvl w:val="3"/>
-          <w:numId w:val="1"/>
-        </w:numPr>
-      </w:pPr>
-      <w:r>
-        <w:t>For all actions at state</w:t>
-      </w:r>
-    </w:p>
-    <w:p>
-      <w:pPr>
-        <w:pStyle w:val="ListParagraph"/>
-        <w:numPr>
-          <w:ilvl w:val="4"/>
-          <w:numId w:val="1"/>
-        </w:numPr>
-      </w:pPr>
-      <w:r>
-        <w:t>Compute value of taking action</w:t>
-      </w:r>
-    </w:p>
-    <w:p>
-      <w:pPr>
-        <w:pStyle w:val="ListParagraph"/>
-        <w:numPr>
-          <w:ilvl w:val="3"/>
-          <w:numId w:val="1"/>
-        </w:numPr>
-      </w:pPr>
-      <w:r>
-        <w:t>Does current policies action = action that gives best value at state</w:t>
-      </w:r>
-    </w:p>
-    <w:p>
-      <w:pPr>
-        <w:pStyle w:val="ListParagraph"/>
-        <w:numPr>
-          <w:ilvl w:val="3"/>
-          <w:numId w:val="1"/>
-        </w:numPr>
-      </w:pPr>
-      <w:r>
-        <w:t>If yes continue</w:t>
-      </w:r>
-    </w:p>
-    <w:p>
-      <w:pPr>
-        <w:pStyle w:val="ListParagraph"/>
-        <w:numPr>
-          <w:ilvl w:val="3"/>
-          <w:numId w:val="1"/>
-        </w:numPr>
-      </w:pPr>
-      <w:r>
-        <w:t>If no set new policy to represent said action + set improvements to TRUE</w:t>
+        <w:t>For each of these squares, calculate all actions you can take from this square and store the best possible value and its action that you took</w:t>
       </w:r>
     </w:p>
     <w:p>
@@ -277,24 +369,117 @@
         <w:pStyle w:val="ListParagraph"/>
         <w:numPr>
           <w:ilvl w:val="2"/>
-          <w:numId w:val="1"/>
+          <w:numId w:val="2"/>
         </w:numPr>
       </w:pPr>
       <w:r>
-        <w:lastRenderedPageBreak/>
-        <w:t>If improvements = false: end</w:t>
+        <w:t>By default, for a tiebreaker, we will pick up as the value</w:t>
       </w:r>
     </w:p>
     <w:p>
       <w:pPr>
         <w:pStyle w:val="ListParagraph"/>
         <w:numPr>
-          <w:ilvl w:val="2"/>
-          <w:numId w:val="1"/>
+          <w:ilvl w:val="1"/>
+          <w:numId w:val="2"/>
         </w:numPr>
       </w:pPr>
       <w:r>
-        <w:t>If improvements = true: run initialize policy again with new state.</w:t>
+        <w:t>Store this newly found best action and that is the policy for that grid square</w:t>
+      </w:r>
+    </w:p>
+    <w:p>
+      <w:pPr>
+        <w:pStyle w:val="ListParagraph"/>
+        <w:numPr>
+          <w:ilvl w:val="0"/>
+          <w:numId w:val="2"/>
+        </w:numPr>
+      </w:pPr>
+      <w:r>
+        <w:t>Repeat until entire grid has a final policy</w:t>
+      </w:r>
+    </w:p>
+    <w:p/>
+    <w:p/>
+    <w:p/>
+    <w:p>
+      <w:r>
+        <w:t>What we learned</w:t>
+      </w:r>
+    </w:p>
+    <w:p/>
+    <w:p>
+      <w:pPr>
+        <w:pStyle w:val="ListParagraph"/>
+        <w:numPr>
+          <w:ilvl w:val="0"/>
+          <w:numId w:val="2"/>
+        </w:numPr>
+      </w:pPr>
+      <w:r>
+        <w:t xml:space="preserve">When writing a program, double, triple, and quadruple check your methods in which you were using. I had numerous issues with my value iteration where I would be calculating incorrect actions because the way in which I generated my moves were straight up incorrect or reveresed in terms of the visual of the grid. We made our grid print out as grid[col][row] and I personally was scratching my head </w:t>
+      </w:r>
+      <w:r>
+        <w:t>trying to find out what logically was wrong, turns out, it was just the orientation of how I was calculating my actions</w:t>
+      </w:r>
+    </w:p>
+    <w:p>
+      <w:pPr>
+        <w:pStyle w:val="ListParagraph"/>
+        <w:numPr>
+          <w:ilvl w:val="0"/>
+          <w:numId w:val="2"/>
+        </w:numPr>
+      </w:pPr>
+      <w:r>
+        <w:t>We also learned that visual tests are even more useful than straight up value testing at times. Especially when it comes to an assignment as v</w:t>
+      </w:r>
+      <w:r>
+        <w:t>isual as this, the sanity checks used were a lot more helpful than if we just did the calculations ourselves. This was good for our own sakes given if we just had a bunch of values and had to visualize where each value was being calculated at.</w:t>
+      </w:r>
+    </w:p>
+    <w:p>
+      <w:pPr>
+        <w:pStyle w:val="ListParagraph"/>
+        <w:numPr>
+          <w:ilvl w:val="0"/>
+          <w:numId w:val="2"/>
+        </w:numPr>
+      </w:pPr>
+      <w:r>
+        <w:t>This was the first time in a while that both of us had used c++ and it was a nice refresher to switch it up given the rest of our programs were all in python.</w:t>
+      </w:r>
+    </w:p>
+    <w:p>
+      <w:pPr>
+        <w:pStyle w:val="ListParagraph"/>
+        <w:numPr>
+          <w:ilvl w:val="0"/>
+          <w:numId w:val="2"/>
+        </w:numPr>
+      </w:pPr>
+      <w:r>
+        <w:t>As well as using c++ for the first time in a while, we had also used a data structure we had not used before called an enum. This allowed us to correctly identify the different grid squares and what they had in terms of contents. Enums are used as integer constants that replace any magic numbers with something more identifiable and readable for both us as the programmers and anyone else reading the program for the first time.</w:t>
+      </w:r>
+    </w:p>
+    <w:p>
+      <w:pPr>
+        <w:pStyle w:val="ListParagraph"/>
+        <w:numPr>
+          <w:ilvl w:val="0"/>
+          <w:numId w:val="2"/>
+        </w:numPr>
+      </w:pPr>
+      <w:r>
+        <w:t xml:space="preserve">Given this was our first complex formula that we had implemented into a program, it came with its own struggles </w:t>
+      </w:r>
+      <w:r>
+        <w:t xml:space="preserve">given we had to set up the equations properly and all of the different factors made it very difficult to ensure the calculations were done correctly. It also did not help that the formula for policy and value iteration were very </w:t>
+      </w:r>
+      <w:r>
+        <w:lastRenderedPageBreak/>
+        <w:t>similar. Specifically for the implementation of policy iteration, it took a bit to separate it from value iteration and correctly implement the changes between the two</w:t>
       </w:r>
     </w:p>
     <w:sectPr>
@@ -422,8 +607,123 @@
       </w:rPr>
     </w:lvl>
   </w:abstractNum>
+  <w:abstractNum w:abstractNumId="1" w15:restartNumberingAfterBreak="0">
+    <w:nsid w:val="192A24AB"/>
+    <w:multiLevelType w:val="hybridMultilevel"/>
+    <w:tmpl w:val="C72A0F7C"/>
+    <w:lvl w:ilvl="0" w:tplc="B08C5F7E">
+      <w:numFmt w:val="bullet"/>
+      <w:lvlText w:val="-"/>
+      <w:lvlJc w:val="left"/>
+      <w:pPr>
+        <w:ind w:left="720" w:hanging="360"/>
+      </w:pPr>
+      <w:rPr>
+        <w:rFonts w:ascii="Aptos" w:eastAsiaTheme="minorEastAsia" w:hAnsi="Aptos" w:cstheme="minorBidi" w:hint="default"/>
+      </w:rPr>
+    </w:lvl>
+    <w:lvl w:ilvl="1" w:tplc="04090003">
+      <w:start w:val="1"/>
+      <w:numFmt w:val="bullet"/>
+      <w:lvlText w:val="o"/>
+      <w:lvlJc w:val="left"/>
+      <w:pPr>
+        <w:ind w:left="1440" w:hanging="360"/>
+      </w:pPr>
+      <w:rPr>
+        <w:rFonts w:ascii="Courier New" w:hAnsi="Courier New" w:cs="Courier New" w:hint="default"/>
+      </w:rPr>
+    </w:lvl>
+    <w:lvl w:ilvl="2" w:tplc="04090005">
+      <w:start w:val="1"/>
+      <w:numFmt w:val="bullet"/>
+      <w:lvlText w:val=""/>
+      <w:lvlJc w:val="left"/>
+      <w:pPr>
+        <w:ind w:left="2160" w:hanging="360"/>
+      </w:pPr>
+      <w:rPr>
+        <w:rFonts w:ascii="Wingdings" w:hAnsi="Wingdings" w:hint="default"/>
+      </w:rPr>
+    </w:lvl>
+    <w:lvl w:ilvl="3" w:tplc="04090001" w:tentative="1">
+      <w:start w:val="1"/>
+      <w:numFmt w:val="bullet"/>
+      <w:lvlText w:val=""/>
+      <w:lvlJc w:val="left"/>
+      <w:pPr>
+        <w:ind w:left="2880" w:hanging="360"/>
+      </w:pPr>
+      <w:rPr>
+        <w:rFonts w:ascii="Symbol" w:hAnsi="Symbol" w:hint="default"/>
+      </w:rPr>
+    </w:lvl>
+    <w:lvl w:ilvl="4" w:tplc="04090003" w:tentative="1">
+      <w:start w:val="1"/>
+      <w:numFmt w:val="bullet"/>
+      <w:lvlText w:val="o"/>
+      <w:lvlJc w:val="left"/>
+      <w:pPr>
+        <w:ind w:left="3600" w:hanging="360"/>
+      </w:pPr>
+      <w:rPr>
+        <w:rFonts w:ascii="Courier New" w:hAnsi="Courier New" w:cs="Courier New" w:hint="default"/>
+      </w:rPr>
+    </w:lvl>
+    <w:lvl w:ilvl="5" w:tplc="04090005" w:tentative="1">
+      <w:start w:val="1"/>
+      <w:numFmt w:val="bullet"/>
+      <w:lvlText w:val=""/>
+      <w:lvlJc w:val="left"/>
+      <w:pPr>
+        <w:ind w:left="4320" w:hanging="360"/>
+      </w:pPr>
+      <w:rPr>
+        <w:rFonts w:ascii="Wingdings" w:hAnsi="Wingdings" w:hint="default"/>
+      </w:rPr>
+    </w:lvl>
+    <w:lvl w:ilvl="6" w:tplc="04090001" w:tentative="1">
+      <w:start w:val="1"/>
+      <w:numFmt w:val="bullet"/>
+      <w:lvlText w:val=""/>
+      <w:lvlJc w:val="left"/>
+      <w:pPr>
+        <w:ind w:left="5040" w:hanging="360"/>
+      </w:pPr>
+      <w:rPr>
+        <w:rFonts w:ascii="Symbol" w:hAnsi="Symbol" w:hint="default"/>
+      </w:rPr>
+    </w:lvl>
+    <w:lvl w:ilvl="7" w:tplc="04090003" w:tentative="1">
+      <w:start w:val="1"/>
+      <w:numFmt w:val="bullet"/>
+      <w:lvlText w:val="o"/>
+      <w:lvlJc w:val="left"/>
+      <w:pPr>
+        <w:ind w:left="5760" w:hanging="360"/>
+      </w:pPr>
+      <w:rPr>
+        <w:rFonts w:ascii="Courier New" w:hAnsi="Courier New" w:cs="Courier New" w:hint="default"/>
+      </w:rPr>
+    </w:lvl>
+    <w:lvl w:ilvl="8" w:tplc="04090005" w:tentative="1">
+      <w:start w:val="1"/>
+      <w:numFmt w:val="bullet"/>
+      <w:lvlText w:val=""/>
+      <w:lvlJc w:val="left"/>
+      <w:pPr>
+        <w:ind w:left="6480" w:hanging="360"/>
+      </w:pPr>
+      <w:rPr>
+        <w:rFonts w:ascii="Wingdings" w:hAnsi="Wingdings" w:hint="default"/>
+      </w:rPr>
+    </w:lvl>
+  </w:abstractNum>
   <w:num w:numId="1" w16cid:durableId="1910572419">
     <w:abstractNumId w:val="0"/>
+  </w:num>
+  <w:num w:numId="2" w16cid:durableId="1859005024">
+    <w:abstractNumId w:val="1"/>
   </w:num>
 </w:numbering>
 </file>
@@ -1031,6 +1331,7 @@
   <w:style w:type="character" w:default="1" w:styleId="DefaultParagraphFont">
     <w:name w:val="Default Paragraph Font"/>
     <w:uiPriority w:val="1"/>
+    <w:semiHidden/>
     <w:unhideWhenUsed/>
   </w:style>
   <w:style w:type="table" w:default="1" w:styleId="TableNormal">

</xml_diff>

<commit_message>
Cleaned up comments and format a bit
</commit_message>
<xml_diff>
--- a/Markov Decision Processes Report.docx
+++ b/Markov Decision Processes Report.docx
@@ -103,24 +103,162 @@
       </w:r>
     </w:p>
     <w:p>
-      <w:r>
-        <w:t xml:space="preserve">[  &gt; ] [  &gt; ] [  &gt; ] [  v ] [  v ] [  v ] </w:t>
-      </w:r>
-    </w:p>
-    <w:p>
-      <w:r>
-        <w:t>[  &gt; ] [  &gt; ] [  &gt; ] [  &gt; ] [  &gt; ] [  &lt; ]</w:t>
-      </w:r>
-    </w:p>
-    <w:p>
-      <w:r>
-        <w:t>[  &gt; ] [  &gt; ] [  &gt; ] [  ^ ] [  &gt; ] [  ^ ]</w:t>
-      </w:r>
-    </w:p>
-    <w:p>
-      <w:r>
-        <w:t>[  ^ ] [  ^ ] [  ^ ] [  ^ ] [  &gt; ] [  ^ ]</w:t>
-      </w:r>
+      <w:proofErr w:type="gramStart"/>
+      <w:r>
+        <w:t>[  &gt;</w:t>
+      </w:r>
+      <w:proofErr w:type="gramEnd"/>
+      <w:r>
+        <w:t xml:space="preserve"> ] </w:t>
+      </w:r>
+      <w:proofErr w:type="gramStart"/>
+      <w:r>
+        <w:t>[  &gt;</w:t>
+      </w:r>
+      <w:proofErr w:type="gramEnd"/>
+      <w:r>
+        <w:t xml:space="preserve"> ] </w:t>
+      </w:r>
+      <w:proofErr w:type="gramStart"/>
+      <w:r>
+        <w:t>[  &gt;</w:t>
+      </w:r>
+      <w:proofErr w:type="gramEnd"/>
+      <w:r>
+        <w:t xml:space="preserve"> ] </w:t>
+      </w:r>
+      <w:proofErr w:type="gramStart"/>
+      <w:r>
+        <w:t>[  v</w:t>
+      </w:r>
+      <w:proofErr w:type="gramEnd"/>
+      <w:r>
+        <w:t xml:space="preserve"> ] </w:t>
+      </w:r>
+      <w:proofErr w:type="gramStart"/>
+      <w:r>
+        <w:t>[  v</w:t>
+      </w:r>
+      <w:proofErr w:type="gramEnd"/>
+      <w:r>
+        <w:t xml:space="preserve"> ] </w:t>
+      </w:r>
+      <w:proofErr w:type="gramStart"/>
+      <w:r>
+        <w:t>[  v</w:t>
+      </w:r>
+      <w:proofErr w:type="gramEnd"/>
+      <w:r>
+        <w:t xml:space="preserve"> ] </w:t>
+      </w:r>
+    </w:p>
+    <w:p>
+      <w:r>
+        <w:t>[</w:t>
+      </w:r>
+      <w:proofErr w:type="gramStart"/>
+      <w:r>
+        <w:t xml:space="preserve">  &gt; ]</w:t>
+      </w:r>
+      <w:proofErr w:type="gramEnd"/>
+      <w:r>
+        <w:t xml:space="preserve"> </w:t>
+      </w:r>
+      <w:proofErr w:type="gramStart"/>
+      <w:r>
+        <w:t xml:space="preserve">[  &gt; </w:t>
+      </w:r>
+      <w:proofErr w:type="gramEnd"/>
+      <w:r>
+        <w:t xml:space="preserve">] </w:t>
+      </w:r>
+      <w:proofErr w:type="gramStart"/>
+      <w:r>
+        <w:t xml:space="preserve">[  &gt; </w:t>
+      </w:r>
+      <w:proofErr w:type="gramEnd"/>
+      <w:r>
+        <w:t xml:space="preserve">] </w:t>
+      </w:r>
+      <w:proofErr w:type="gramStart"/>
+      <w:r>
+        <w:t xml:space="preserve">[  &gt; </w:t>
+      </w:r>
+      <w:proofErr w:type="gramEnd"/>
+      <w:r>
+        <w:t xml:space="preserve">] </w:t>
+      </w:r>
+      <w:proofErr w:type="gramStart"/>
+      <w:r>
+        <w:t xml:space="preserve">[  &gt; </w:t>
+      </w:r>
+      <w:proofErr w:type="gramEnd"/>
+      <w:r>
+        <w:t xml:space="preserve">] </w:t>
+      </w:r>
+      <w:proofErr w:type="gramStart"/>
+      <w:r>
+        <w:t xml:space="preserve">[  &lt; </w:t>
+      </w:r>
+      <w:proofErr w:type="gramEnd"/>
+      <w:r>
+        <w:t>]</w:t>
+      </w:r>
+    </w:p>
+    <w:p>
+      <w:r>
+        <w:t xml:space="preserve">[  &gt; ] </w:t>
+      </w:r>
+      <w:proofErr w:type="gramStart"/>
+      <w:r>
+        <w:t>[  &gt;</w:t>
+      </w:r>
+      <w:proofErr w:type="gramEnd"/>
+      <w:r>
+        <w:t xml:space="preserve"> ] </w:t>
+      </w:r>
+      <w:proofErr w:type="gramStart"/>
+      <w:r>
+        <w:t xml:space="preserve">[  &gt; </w:t>
+      </w:r>
+      <w:proofErr w:type="gramEnd"/>
+      <w:r>
+        <w:t xml:space="preserve">] </w:t>
+      </w:r>
+      <w:proofErr w:type="gramStart"/>
+      <w:r>
+        <w:t xml:space="preserve">[  ^ </w:t>
+      </w:r>
+      <w:proofErr w:type="gramEnd"/>
+      <w:r>
+        <w:t>] [  &gt; ] [  ^ ]</w:t>
+      </w:r>
+    </w:p>
+    <w:p>
+      <w:r>
+        <w:t xml:space="preserve">[  ^ ] [  ^ ] [  ^ ] [  </w:t>
+      </w:r>
+      <w:proofErr w:type="gramStart"/>
+      <w:r>
+        <w:t>^ ]</w:t>
+      </w:r>
+      <w:proofErr w:type="gramEnd"/>
+      <w:r>
+        <w:t xml:space="preserve"> [</w:t>
+      </w:r>
+      <w:proofErr w:type="gramStart"/>
+      <w:r>
+        <w:t xml:space="preserve">  &gt; ]</w:t>
+      </w:r>
+      <w:proofErr w:type="gramEnd"/>
+      <w:r>
+        <w:t xml:space="preserve"> [</w:t>
+      </w:r>
+      <w:proofErr w:type="gramStart"/>
+      <w:r>
+        <w:t xml:space="preserve">  ^ ]</w:t>
+      </w:r>
+      <w:proofErr w:type="gramEnd"/>
     </w:p>
     <w:p>
       <w:r>
@@ -129,7 +267,55 @@
     </w:p>
     <w:p>
       <w:r>
-        <w:t>[P ^ ] [  &gt; ] [  ^ ] [  ^ ] [  ^ ] [  ^ ]</w:t>
+        <w:t xml:space="preserve">[P </w:t>
+      </w:r>
+      <w:proofErr w:type="gramStart"/>
+      <w:r>
+        <w:t>^ ]</w:t>
+      </w:r>
+      <w:proofErr w:type="gramEnd"/>
+      <w:r>
+        <w:t xml:space="preserve"> </w:t>
+      </w:r>
+      <w:proofErr w:type="gramStart"/>
+      <w:r>
+        <w:t>[  &gt;</w:t>
+      </w:r>
+      <w:proofErr w:type="gramEnd"/>
+      <w:r>
+        <w:t xml:space="preserve"> ] </w:t>
+      </w:r>
+      <w:proofErr w:type="gramStart"/>
+      <w:r>
+        <w:t>[  ^</w:t>
+      </w:r>
+      <w:proofErr w:type="gramEnd"/>
+      <w:r>
+        <w:t xml:space="preserve"> ] </w:t>
+      </w:r>
+      <w:proofErr w:type="gramStart"/>
+      <w:r>
+        <w:t>[  ^</w:t>
+      </w:r>
+      <w:proofErr w:type="gramEnd"/>
+      <w:r>
+        <w:t xml:space="preserve"> ] </w:t>
+      </w:r>
+      <w:proofErr w:type="gramStart"/>
+      <w:r>
+        <w:t>[  ^</w:t>
+      </w:r>
+      <w:proofErr w:type="gramEnd"/>
+      <w:r>
+        <w:t xml:space="preserve"> ] </w:t>
+      </w:r>
+      <w:proofErr w:type="gramStart"/>
+      <w:r>
+        <w:t>[  ^</w:t>
+      </w:r>
+      <w:proofErr w:type="gramEnd"/>
+      <w:r>
+        <w:t xml:space="preserve"> ]</w:t>
       </w:r>
     </w:p>
     <w:p/>
@@ -139,33 +325,237 @@
       </w:r>
     </w:p>
     <w:p>
-      <w:r>
-        <w:t>[  &gt; ] [  &gt; ] [  &gt; ] [  &gt; ] [  v ] [  &lt; ]</w:t>
-      </w:r>
-    </w:p>
-    <w:p>
-      <w:r>
-        <w:t>[  &gt; ] [  &gt; ] [  &gt; ] [  &gt; ] [  &gt; ] [  &lt; ]</w:t>
-      </w:r>
-    </w:p>
-    <w:p>
-      <w:r>
-        <w:t>[  ^ ] [  ^ ] [  ^ ] [  ^ ] [  &gt; ] [  ^ ]</w:t>
-      </w:r>
-    </w:p>
-    <w:p>
-      <w:r>
-        <w:t>[  ^ ] [  ^ ] [  ^ ] [  ^ ] [  ^ ] [  ^ ]</w:t>
-      </w:r>
-    </w:p>
-    <w:p>
-      <w:r>
-        <w:t>[  ^ ] [  ^ ] [  ^ ] [  ^ ] [  &gt; ] [  ^ ]</w:t>
-      </w:r>
-    </w:p>
-    <w:p>
-      <w:r>
-        <w:t>[P ^ ] [  ^ ] [  ^ ] [  ^ ] [  ^ ] [  ^ ]</w:t>
+      <w:proofErr w:type="gramStart"/>
+      <w:r>
+        <w:t>[  &gt;</w:t>
+      </w:r>
+      <w:proofErr w:type="gramEnd"/>
+      <w:r>
+        <w:t xml:space="preserve"> ] </w:t>
+      </w:r>
+      <w:proofErr w:type="gramStart"/>
+      <w:r>
+        <w:t>[  &gt;</w:t>
+      </w:r>
+      <w:proofErr w:type="gramEnd"/>
+      <w:r>
+        <w:t xml:space="preserve"> ] </w:t>
+      </w:r>
+      <w:proofErr w:type="gramStart"/>
+      <w:r>
+        <w:t>[  &gt;</w:t>
+      </w:r>
+      <w:proofErr w:type="gramEnd"/>
+      <w:r>
+        <w:t xml:space="preserve"> ] </w:t>
+      </w:r>
+      <w:proofErr w:type="gramStart"/>
+      <w:r>
+        <w:t>[  &gt;</w:t>
+      </w:r>
+      <w:proofErr w:type="gramEnd"/>
+      <w:r>
+        <w:t xml:space="preserve"> ] </w:t>
+      </w:r>
+      <w:proofErr w:type="gramStart"/>
+      <w:r>
+        <w:t>[  v</w:t>
+      </w:r>
+      <w:proofErr w:type="gramEnd"/>
+      <w:r>
+        <w:t xml:space="preserve"> ] </w:t>
+      </w:r>
+      <w:proofErr w:type="gramStart"/>
+      <w:r>
+        <w:t>[  &lt;</w:t>
+      </w:r>
+      <w:proofErr w:type="gramEnd"/>
+      <w:r>
+        <w:t xml:space="preserve"> ]</w:t>
+      </w:r>
+    </w:p>
+    <w:p>
+      <w:r>
+        <w:t>[</w:t>
+      </w:r>
+      <w:proofErr w:type="gramStart"/>
+      <w:r>
+        <w:t xml:space="preserve">  &gt; ]</w:t>
+      </w:r>
+      <w:proofErr w:type="gramEnd"/>
+      <w:r>
+        <w:t xml:space="preserve"> </w:t>
+      </w:r>
+      <w:proofErr w:type="gramStart"/>
+      <w:r>
+        <w:t xml:space="preserve">[  &gt; </w:t>
+      </w:r>
+      <w:proofErr w:type="gramEnd"/>
+      <w:r>
+        <w:t xml:space="preserve">] </w:t>
+      </w:r>
+      <w:proofErr w:type="gramStart"/>
+      <w:r>
+        <w:t xml:space="preserve">[  &gt; </w:t>
+      </w:r>
+      <w:proofErr w:type="gramEnd"/>
+      <w:r>
+        <w:t xml:space="preserve">] </w:t>
+      </w:r>
+      <w:proofErr w:type="gramStart"/>
+      <w:r>
+        <w:t xml:space="preserve">[  &gt; </w:t>
+      </w:r>
+      <w:proofErr w:type="gramEnd"/>
+      <w:r>
+        <w:t xml:space="preserve">] </w:t>
+      </w:r>
+      <w:proofErr w:type="gramStart"/>
+      <w:r>
+        <w:t xml:space="preserve">[  &gt; </w:t>
+      </w:r>
+      <w:proofErr w:type="gramEnd"/>
+      <w:r>
+        <w:t xml:space="preserve">] </w:t>
+      </w:r>
+      <w:proofErr w:type="gramStart"/>
+      <w:r>
+        <w:t xml:space="preserve">[  &lt; </w:t>
+      </w:r>
+      <w:proofErr w:type="gramEnd"/>
+      <w:r>
+        <w:t>]</w:t>
+      </w:r>
+    </w:p>
+    <w:p>
+      <w:r>
+        <w:t xml:space="preserve">[  ^ ] [  ^ ] [  ^ ] [  </w:t>
+      </w:r>
+      <w:proofErr w:type="gramStart"/>
+      <w:r>
+        <w:t>^ ]</w:t>
+      </w:r>
+      <w:proofErr w:type="gramEnd"/>
+      <w:r>
+        <w:t xml:space="preserve"> [</w:t>
+      </w:r>
+      <w:proofErr w:type="gramStart"/>
+      <w:r>
+        <w:t xml:space="preserve">  &gt; ]</w:t>
+      </w:r>
+      <w:proofErr w:type="gramEnd"/>
+      <w:r>
+        <w:t xml:space="preserve"> [</w:t>
+      </w:r>
+      <w:proofErr w:type="gramStart"/>
+      <w:r>
+        <w:t xml:space="preserve">  ^ ]</w:t>
+      </w:r>
+      <w:proofErr w:type="gramEnd"/>
+    </w:p>
+    <w:p>
+      <w:r>
+        <w:t>[  ^ ] [</w:t>
+      </w:r>
+      <w:proofErr w:type="gramStart"/>
+      <w:r>
+        <w:t xml:space="preserve">  ^ ]</w:t>
+      </w:r>
+      <w:proofErr w:type="gramEnd"/>
+      <w:r>
+        <w:t xml:space="preserve"> [  ^ ] [  ^ ] [  </w:t>
+      </w:r>
+      <w:proofErr w:type="gramStart"/>
+      <w:r>
+        <w:t>^ ]</w:t>
+      </w:r>
+      <w:proofErr w:type="gramEnd"/>
+      <w:r>
+        <w:t xml:space="preserve"> [</w:t>
+      </w:r>
+      <w:proofErr w:type="gramStart"/>
+      <w:r>
+        <w:t xml:space="preserve">  ^ ]</w:t>
+      </w:r>
+      <w:proofErr w:type="gramEnd"/>
+    </w:p>
+    <w:p>
+      <w:r>
+        <w:t xml:space="preserve">[  ^ ] [  ^ ] [  ^ ] [  </w:t>
+      </w:r>
+      <w:proofErr w:type="gramStart"/>
+      <w:r>
+        <w:t>^ ]</w:t>
+      </w:r>
+      <w:proofErr w:type="gramEnd"/>
+      <w:r>
+        <w:t xml:space="preserve"> [</w:t>
+      </w:r>
+      <w:proofErr w:type="gramStart"/>
+      <w:r>
+        <w:t xml:space="preserve">  &gt; ]</w:t>
+      </w:r>
+      <w:proofErr w:type="gramEnd"/>
+      <w:r>
+        <w:t xml:space="preserve"> [</w:t>
+      </w:r>
+      <w:proofErr w:type="gramStart"/>
+      <w:r>
+        <w:t xml:space="preserve">  ^ ]</w:t>
+      </w:r>
+      <w:proofErr w:type="gramEnd"/>
+    </w:p>
+    <w:p>
+      <w:r>
+        <w:t xml:space="preserve">[P </w:t>
+      </w:r>
+      <w:proofErr w:type="gramStart"/>
+      <w:r>
+        <w:t>^ ]</w:t>
+      </w:r>
+      <w:proofErr w:type="gramEnd"/>
+      <w:r>
+        <w:t xml:space="preserve"> </w:t>
+      </w:r>
+      <w:proofErr w:type="gramStart"/>
+      <w:r>
+        <w:t>[  ^</w:t>
+      </w:r>
+      <w:proofErr w:type="gramEnd"/>
+      <w:r>
+        <w:t xml:space="preserve"> ] </w:t>
+      </w:r>
+      <w:proofErr w:type="gramStart"/>
+      <w:r>
+        <w:t>[  ^</w:t>
+      </w:r>
+      <w:proofErr w:type="gramEnd"/>
+      <w:r>
+        <w:t xml:space="preserve"> ] </w:t>
+      </w:r>
+      <w:proofErr w:type="gramStart"/>
+      <w:r>
+        <w:t>[  ^</w:t>
+      </w:r>
+      <w:proofErr w:type="gramEnd"/>
+      <w:r>
+        <w:t xml:space="preserve"> ] </w:t>
+      </w:r>
+      <w:proofErr w:type="gramStart"/>
+      <w:r>
+        <w:t>[  ^</w:t>
+      </w:r>
+      <w:proofErr w:type="gramEnd"/>
+      <w:r>
+        <w:t xml:space="preserve"> ] </w:t>
+      </w:r>
+      <w:proofErr w:type="gramStart"/>
+      <w:r>
+        <w:t>[  ^</w:t>
+      </w:r>
+      <w:proofErr w:type="gramEnd"/>
+      <w:r>
+        <w:t xml:space="preserve"> ]</w:t>
       </w:r>
     </w:p>
     <w:p/>
@@ -175,13 +565,106 @@
       </w:r>
     </w:p>
     <w:p>
-      <w:r>
-        <w:t xml:space="preserve">[  &gt; ] [  &gt; ] [  &gt; ] [  &gt; ] [  v ] [  v ] </w:t>
-      </w:r>
-    </w:p>
-    <w:p>
-      <w:r>
-        <w:t>[  &gt; ] [  &gt; ] [  &gt; ] [  &gt; ] [  &gt; ] [  &lt; ]</w:t>
+      <w:proofErr w:type="gramStart"/>
+      <w:r>
+        <w:t>[  &gt;</w:t>
+      </w:r>
+      <w:proofErr w:type="gramEnd"/>
+      <w:r>
+        <w:t xml:space="preserve"> ] </w:t>
+      </w:r>
+      <w:proofErr w:type="gramStart"/>
+      <w:r>
+        <w:t>[  &gt;</w:t>
+      </w:r>
+      <w:proofErr w:type="gramEnd"/>
+      <w:r>
+        <w:t xml:space="preserve"> ] </w:t>
+      </w:r>
+      <w:proofErr w:type="gramStart"/>
+      <w:r>
+        <w:t>[  &gt;</w:t>
+      </w:r>
+      <w:proofErr w:type="gramEnd"/>
+      <w:r>
+        <w:t xml:space="preserve"> ] </w:t>
+      </w:r>
+      <w:proofErr w:type="gramStart"/>
+      <w:r>
+        <w:t>[  &gt;</w:t>
+      </w:r>
+      <w:proofErr w:type="gramEnd"/>
+      <w:r>
+        <w:t xml:space="preserve"> ] </w:t>
+      </w:r>
+      <w:proofErr w:type="gramStart"/>
+      <w:r>
+        <w:t>[  v</w:t>
+      </w:r>
+      <w:proofErr w:type="gramEnd"/>
+      <w:r>
+        <w:t xml:space="preserve"> ] </w:t>
+      </w:r>
+      <w:proofErr w:type="gramStart"/>
+      <w:r>
+        <w:t>[  v</w:t>
+      </w:r>
+      <w:proofErr w:type="gramEnd"/>
+      <w:r>
+        <w:t xml:space="preserve"> ] </w:t>
+      </w:r>
+    </w:p>
+    <w:p>
+      <w:r>
+        <w:t>[</w:t>
+      </w:r>
+      <w:proofErr w:type="gramStart"/>
+      <w:r>
+        <w:t xml:space="preserve">  &gt; ]</w:t>
+      </w:r>
+      <w:proofErr w:type="gramEnd"/>
+      <w:r>
+        <w:t xml:space="preserve"> </w:t>
+      </w:r>
+      <w:proofErr w:type="gramStart"/>
+      <w:r>
+        <w:t xml:space="preserve">[  &gt; </w:t>
+      </w:r>
+      <w:proofErr w:type="gramEnd"/>
+      <w:r>
+        <w:t xml:space="preserve">] </w:t>
+      </w:r>
+      <w:proofErr w:type="gramStart"/>
+      <w:r>
+        <w:t xml:space="preserve">[  &gt; </w:t>
+      </w:r>
+      <w:proofErr w:type="gramEnd"/>
+      <w:r>
+        <w:t xml:space="preserve">] </w:t>
+      </w:r>
+      <w:proofErr w:type="gramStart"/>
+      <w:r>
+        <w:t xml:space="preserve">[  &gt; </w:t>
+      </w:r>
+      <w:proofErr w:type="gramEnd"/>
+      <w:r>
+        <w:t xml:space="preserve">] </w:t>
+      </w:r>
+      <w:proofErr w:type="gramStart"/>
+      <w:r>
+        <w:t xml:space="preserve">[  &gt; </w:t>
+      </w:r>
+      <w:proofErr w:type="gramEnd"/>
+      <w:r>
+        <w:t xml:space="preserve">] </w:t>
+      </w:r>
+      <w:proofErr w:type="gramStart"/>
+      <w:r>
+        <w:t xml:space="preserve">[  &lt; </w:t>
+      </w:r>
+      <w:proofErr w:type="gramEnd"/>
+      <w:r>
+        <w:t>]</w:t>
       </w:r>
     </w:p>
     <w:p>
@@ -191,7 +674,31 @@
     </w:p>
     <w:p>
       <w:r>
-        <w:t>[  &gt; ] [  &gt; ] [  ^ ] [  ^ ] [  &gt; ] [  ^ ]</w:t>
+        <w:t xml:space="preserve">[  &gt; ] </w:t>
+      </w:r>
+      <w:proofErr w:type="gramStart"/>
+      <w:r>
+        <w:t xml:space="preserve">[  &gt; </w:t>
+      </w:r>
+      <w:proofErr w:type="gramEnd"/>
+      <w:r>
+        <w:t xml:space="preserve">] </w:t>
+      </w:r>
+      <w:proofErr w:type="gramStart"/>
+      <w:r>
+        <w:t>[  ^</w:t>
+      </w:r>
+      <w:proofErr w:type="gramEnd"/>
+      <w:r>
+        <w:t xml:space="preserve"> ] [  ^ ] [  &gt; ] </w:t>
+      </w:r>
+      <w:proofErr w:type="gramStart"/>
+      <w:r>
+        <w:t xml:space="preserve">[  ^ </w:t>
+      </w:r>
+      <w:proofErr w:type="gramEnd"/>
+      <w:r>
+        <w:t>]</w:t>
       </w:r>
     </w:p>
     <w:p>
@@ -201,7 +708,55 @@
     </w:p>
     <w:p>
       <w:r>
-        <w:t>[P ^ ] [  ^ ] [  &gt; ] [  ^ ] [  &gt; ] [  ^ ]</w:t>
+        <w:t xml:space="preserve">[P </w:t>
+      </w:r>
+      <w:proofErr w:type="gramStart"/>
+      <w:r>
+        <w:t>^ ]</w:t>
+      </w:r>
+      <w:proofErr w:type="gramEnd"/>
+      <w:r>
+        <w:t xml:space="preserve"> </w:t>
+      </w:r>
+      <w:proofErr w:type="gramStart"/>
+      <w:r>
+        <w:t>[  ^</w:t>
+      </w:r>
+      <w:proofErr w:type="gramEnd"/>
+      <w:r>
+        <w:t xml:space="preserve"> ] </w:t>
+      </w:r>
+      <w:proofErr w:type="gramStart"/>
+      <w:r>
+        <w:t>[  &gt;</w:t>
+      </w:r>
+      <w:proofErr w:type="gramEnd"/>
+      <w:r>
+        <w:t xml:space="preserve"> ] </w:t>
+      </w:r>
+      <w:proofErr w:type="gramStart"/>
+      <w:r>
+        <w:t>[  ^</w:t>
+      </w:r>
+      <w:proofErr w:type="gramEnd"/>
+      <w:r>
+        <w:t xml:space="preserve"> ] </w:t>
+      </w:r>
+      <w:proofErr w:type="gramStart"/>
+      <w:r>
+        <w:t>[  &gt;</w:t>
+      </w:r>
+      <w:proofErr w:type="gramEnd"/>
+      <w:r>
+        <w:t xml:space="preserve"> ] </w:t>
+      </w:r>
+      <w:proofErr w:type="gramStart"/>
+      <w:r>
+        <w:t>[  ^</w:t>
+      </w:r>
+      <w:proofErr w:type="gramEnd"/>
+      <w:r>
+        <w:t xml:space="preserve"> ]</w:t>
       </w:r>
     </w:p>
     <w:p/>
@@ -211,45 +766,260 @@
       </w:r>
     </w:p>
     <w:p>
-      <w:r>
-        <w:t>[  &gt; ] [  &gt; ] [  &gt; ] [  &gt; ] [  v ] [  &lt; ]</w:t>
-      </w:r>
-    </w:p>
-    <w:p>
-      <w:r>
-        <w:t>[  &gt; ] [  &gt; ] [  &gt; ] [  &gt; ] [  &gt; ] [  &lt; ]</w:t>
-      </w:r>
-    </w:p>
-    <w:p>
-      <w:r>
-        <w:t>[  ^ ] [  ^ ] [  ^ ] [  ^ ] [  &gt; ] [  ^ ]</w:t>
-      </w:r>
-    </w:p>
-    <w:p>
-      <w:r>
-        <w:t>[  ^ ] [  ^ ] [  ^ ] [  ^ ] [  ^ ] [  ^ ]</w:t>
-      </w:r>
-    </w:p>
-    <w:p>
-      <w:r>
-        <w:t>[  ^ ] [  ^ ] [  ^ ] [  ^ ] [  &gt; ] [  ^ ]</w:t>
-      </w:r>
-    </w:p>
-    <w:p>
-      <w:r>
-        <w:t>[P ^ ] [  ^ ] [  ^ ] [  ^ ] [  ^ ] [  ^ ]</w:t>
+      <w:proofErr w:type="gramStart"/>
+      <w:r>
+        <w:t>[  &gt;</w:t>
+      </w:r>
+      <w:proofErr w:type="gramEnd"/>
+      <w:r>
+        <w:t xml:space="preserve"> ] </w:t>
+      </w:r>
+      <w:proofErr w:type="gramStart"/>
+      <w:r>
+        <w:t>[  &gt;</w:t>
+      </w:r>
+      <w:proofErr w:type="gramEnd"/>
+      <w:r>
+        <w:t xml:space="preserve"> ] </w:t>
+      </w:r>
+      <w:proofErr w:type="gramStart"/>
+      <w:r>
+        <w:t>[  &gt;</w:t>
+      </w:r>
+      <w:proofErr w:type="gramEnd"/>
+      <w:r>
+        <w:t xml:space="preserve"> ] </w:t>
+      </w:r>
+      <w:proofErr w:type="gramStart"/>
+      <w:r>
+        <w:t>[  &gt;</w:t>
+      </w:r>
+      <w:proofErr w:type="gramEnd"/>
+      <w:r>
+        <w:t xml:space="preserve"> ] </w:t>
+      </w:r>
+      <w:proofErr w:type="gramStart"/>
+      <w:r>
+        <w:t>[  v</w:t>
+      </w:r>
+      <w:proofErr w:type="gramEnd"/>
+      <w:r>
+        <w:t xml:space="preserve"> ] </w:t>
+      </w:r>
+      <w:proofErr w:type="gramStart"/>
+      <w:r>
+        <w:t>[  &lt;</w:t>
+      </w:r>
+      <w:proofErr w:type="gramEnd"/>
+      <w:r>
+        <w:t xml:space="preserve"> ]</w:t>
+      </w:r>
+    </w:p>
+    <w:p>
+      <w:r>
+        <w:t>[</w:t>
+      </w:r>
+      <w:proofErr w:type="gramStart"/>
+      <w:r>
+        <w:t xml:space="preserve">  &gt; ]</w:t>
+      </w:r>
+      <w:proofErr w:type="gramEnd"/>
+      <w:r>
+        <w:t xml:space="preserve"> </w:t>
+      </w:r>
+      <w:proofErr w:type="gramStart"/>
+      <w:r>
+        <w:t xml:space="preserve">[  &gt; </w:t>
+      </w:r>
+      <w:proofErr w:type="gramEnd"/>
+      <w:r>
+        <w:t xml:space="preserve">] </w:t>
+      </w:r>
+      <w:proofErr w:type="gramStart"/>
+      <w:r>
+        <w:t xml:space="preserve">[  &gt; </w:t>
+      </w:r>
+      <w:proofErr w:type="gramEnd"/>
+      <w:r>
+        <w:t xml:space="preserve">] </w:t>
+      </w:r>
+      <w:proofErr w:type="gramStart"/>
+      <w:r>
+        <w:t xml:space="preserve">[  &gt; </w:t>
+      </w:r>
+      <w:proofErr w:type="gramEnd"/>
+      <w:r>
+        <w:t xml:space="preserve">] </w:t>
+      </w:r>
+      <w:proofErr w:type="gramStart"/>
+      <w:r>
+        <w:t xml:space="preserve">[  &gt; </w:t>
+      </w:r>
+      <w:proofErr w:type="gramEnd"/>
+      <w:r>
+        <w:t xml:space="preserve">] </w:t>
+      </w:r>
+      <w:proofErr w:type="gramStart"/>
+      <w:r>
+        <w:t xml:space="preserve">[  &lt; </w:t>
+      </w:r>
+      <w:proofErr w:type="gramEnd"/>
+      <w:r>
+        <w:t>]</w:t>
+      </w:r>
+    </w:p>
+    <w:p>
+      <w:r>
+        <w:t xml:space="preserve">[  ^ ] [  ^ ] [  ^ ] [  </w:t>
+      </w:r>
+      <w:proofErr w:type="gramStart"/>
+      <w:r>
+        <w:t>^ ]</w:t>
+      </w:r>
+      <w:proofErr w:type="gramEnd"/>
+      <w:r>
+        <w:t xml:space="preserve"> [</w:t>
+      </w:r>
+      <w:proofErr w:type="gramStart"/>
+      <w:r>
+        <w:t xml:space="preserve">  &gt; ]</w:t>
+      </w:r>
+      <w:proofErr w:type="gramEnd"/>
+      <w:r>
+        <w:t xml:space="preserve"> [</w:t>
+      </w:r>
+      <w:proofErr w:type="gramStart"/>
+      <w:r>
+        <w:t xml:space="preserve">  ^ ]</w:t>
+      </w:r>
+      <w:proofErr w:type="gramEnd"/>
+    </w:p>
+    <w:p>
+      <w:r>
+        <w:t>[  ^ ] [</w:t>
+      </w:r>
+      <w:proofErr w:type="gramStart"/>
+      <w:r>
+        <w:t xml:space="preserve">  ^ ]</w:t>
+      </w:r>
+      <w:proofErr w:type="gramEnd"/>
+      <w:r>
+        <w:t xml:space="preserve"> [  ^ ] [  ^ ] [  </w:t>
+      </w:r>
+      <w:proofErr w:type="gramStart"/>
+      <w:r>
+        <w:t>^ ]</w:t>
+      </w:r>
+      <w:proofErr w:type="gramEnd"/>
+      <w:r>
+        <w:t xml:space="preserve"> [</w:t>
+      </w:r>
+      <w:proofErr w:type="gramStart"/>
+      <w:r>
+        <w:t xml:space="preserve">  ^ ]</w:t>
+      </w:r>
+      <w:proofErr w:type="gramEnd"/>
+    </w:p>
+    <w:p>
+      <w:r>
+        <w:t xml:space="preserve">[  ^ ] [  ^ ] [  ^ ] [  </w:t>
+      </w:r>
+      <w:proofErr w:type="gramStart"/>
+      <w:r>
+        <w:t>^ ]</w:t>
+      </w:r>
+      <w:proofErr w:type="gramEnd"/>
+      <w:r>
+        <w:t xml:space="preserve"> [</w:t>
+      </w:r>
+      <w:proofErr w:type="gramStart"/>
+      <w:r>
+        <w:t xml:space="preserve">  &gt; ]</w:t>
+      </w:r>
+      <w:proofErr w:type="gramEnd"/>
+      <w:r>
+        <w:t xml:space="preserve"> [</w:t>
+      </w:r>
+      <w:proofErr w:type="gramStart"/>
+      <w:r>
+        <w:t xml:space="preserve">  ^ ]</w:t>
+      </w:r>
+      <w:proofErr w:type="gramEnd"/>
+    </w:p>
+    <w:p>
+      <w:r>
+        <w:t xml:space="preserve">[P </w:t>
+      </w:r>
+      <w:proofErr w:type="gramStart"/>
+      <w:r>
+        <w:t>^ ]</w:t>
+      </w:r>
+      <w:proofErr w:type="gramEnd"/>
+      <w:r>
+        <w:t xml:space="preserve"> </w:t>
+      </w:r>
+      <w:proofErr w:type="gramStart"/>
+      <w:r>
+        <w:t>[  ^</w:t>
+      </w:r>
+      <w:proofErr w:type="gramEnd"/>
+      <w:r>
+        <w:t xml:space="preserve"> ] </w:t>
+      </w:r>
+      <w:proofErr w:type="gramStart"/>
+      <w:r>
+        <w:t>[  ^</w:t>
+      </w:r>
+      <w:proofErr w:type="gramEnd"/>
+      <w:r>
+        <w:t xml:space="preserve"> ] </w:t>
+      </w:r>
+      <w:proofErr w:type="gramStart"/>
+      <w:r>
+        <w:t>[  ^</w:t>
+      </w:r>
+      <w:proofErr w:type="gramEnd"/>
+      <w:r>
+        <w:t xml:space="preserve"> ] </w:t>
+      </w:r>
+      <w:proofErr w:type="gramStart"/>
+      <w:r>
+        <w:t>[  ^</w:t>
+      </w:r>
+      <w:proofErr w:type="gramEnd"/>
+      <w:r>
+        <w:t xml:space="preserve"> ] </w:t>
+      </w:r>
+      <w:proofErr w:type="gramStart"/>
+      <w:r>
+        <w:t>[  ^</w:t>
+      </w:r>
+      <w:proofErr w:type="gramEnd"/>
+      <w:r>
+        <w:t xml:space="preserve"> ]</w:t>
       </w:r>
     </w:p>
     <w:p/>
     <w:p>
-      <w:r>
-        <w:t>Wumpus World Completed!!!</w:t>
-      </w:r>
-    </w:p>
-    <w:p/>
-    <w:p>
-      <w:r>
+      <w:pPr>
+        <w:rPr>
+          <w:b/>
+          <w:bCs/>
+        </w:rPr>
+      </w:pPr>
+      <w:r>
+        <w:rPr>
+          <w:b/>
+          <w:bCs/>
+        </w:rPr>
         <w:t>Value Iteration</w:t>
+      </w:r>
+      <w:r>
+        <w:rPr>
+          <w:b/>
+          <w:bCs/>
+        </w:rPr>
+        <w:t>:</w:t>
       </w:r>
     </w:p>
     <w:p>
@@ -276,7 +1046,15 @@
         <w:t xml:space="preserve">For T </w:t>
       </w:r>
       <w:r>
-        <w:t>= 0 to T(Time Horizon)</w:t>
+        <w:t xml:space="preserve">= 0 to </w:t>
+      </w:r>
+      <w:proofErr w:type="gramStart"/>
+      <w:r>
+        <w:t>T(</w:t>
+      </w:r>
+      <w:proofErr w:type="gramEnd"/>
+      <w:r>
+        <w:t>Time Horizon)</w:t>
       </w:r>
     </w:p>
     <w:p>
@@ -348,7 +1126,6 @@
         </w:numPr>
       </w:pPr>
       <w:r>
-        <w:lastRenderedPageBreak/>
         <w:t>Take your new value matrix and iterate through all grid squares</w:t>
       </w:r>
     </w:p>
@@ -373,6 +1150,7 @@
         </w:numPr>
       </w:pPr>
       <w:r>
+        <w:lastRenderedPageBreak/>
         <w:t>By default, for a tiebreaker, we will pick up as the value</w:t>
       </w:r>
     </w:p>
@@ -400,12 +1178,367 @@
         <w:t>Repeat until entire grid has a final policy</w:t>
       </w:r>
     </w:p>
+    <w:p>
+      <w:pPr>
+        <w:rPr>
+          <w:b/>
+          <w:bCs/>
+        </w:rPr>
+      </w:pPr>
+    </w:p>
+    <w:p>
+      <w:pPr>
+        <w:rPr>
+          <w:b/>
+          <w:bCs/>
+        </w:rPr>
+      </w:pPr>
+      <w:r>
+        <w:rPr>
+          <w:b/>
+          <w:bCs/>
+        </w:rPr>
+        <w:t>Policy Iteration</w:t>
+      </w:r>
+      <w:r>
+        <w:rPr>
+          <w:b/>
+          <w:bCs/>
+        </w:rPr>
+        <w:t xml:space="preserve"> Pseudocode:</w:t>
+      </w:r>
+      <w:r>
+        <w:tab/>
+      </w:r>
+      <w:r>
+        <w:tab/>
+      </w:r>
+    </w:p>
+    <w:p>
+      <w:pPr>
+        <w:rPr>
+          <w:b/>
+          <w:bCs/>
+        </w:rPr>
+      </w:pPr>
+      <w:r>
+        <w:rPr>
+          <w:b/>
+          <w:bCs/>
+        </w:rPr>
+        <w:t>Policy Improvement:</w:t>
+      </w:r>
+    </w:p>
+    <w:p>
+      <w:r>
+        <w:tab/>
+      </w:r>
+      <w:r>
+        <w:t>Initializing</w:t>
+      </w:r>
+      <w:r>
+        <w:t xml:space="preserve"> </w:t>
+      </w:r>
+      <w:r>
+        <w:t>Policy to random values for all States</w:t>
+      </w:r>
+    </w:p>
+    <w:p>
+      <w:r>
+        <w:tab/>
+      </w:r>
+      <w:r>
+        <w:rPr>
+          <w:b/>
+          <w:bCs/>
+        </w:rPr>
+        <w:t>While</w:t>
+      </w:r>
+      <w:r>
+        <w:t xml:space="preserve"> (Policy Stable is </w:t>
+      </w:r>
+      <w:r>
+        <w:rPr>
+          <w:b/>
+          <w:bCs/>
+        </w:rPr>
+        <w:t>not</w:t>
+      </w:r>
+      <w:r>
+        <w:t xml:space="preserve"> </w:t>
+      </w:r>
+      <w:r>
+        <w:rPr>
+          <w:b/>
+          <w:bCs/>
+        </w:rPr>
+        <w:t>true</w:t>
+      </w:r>
+      <w:r>
+        <w:t>):</w:t>
+      </w:r>
+    </w:p>
+    <w:p>
+      <w:r>
+        <w:tab/>
+      </w:r>
+      <w:r>
+        <w:tab/>
+        <w:t xml:space="preserve">Policy Stable is </w:t>
+      </w:r>
+      <w:r>
+        <w:rPr>
+          <w:b/>
+          <w:bCs/>
+        </w:rPr>
+        <w:t>true</w:t>
+      </w:r>
+    </w:p>
+    <w:p>
+      <w:r>
+        <w:tab/>
+      </w:r>
+      <w:r>
+        <w:tab/>
+        <w:t>Call Policy Evaluation (</w:t>
+      </w:r>
+      <w:r>
+        <w:t>Gameboard</w:t>
+      </w:r>
+      <w:r>
+        <w:t xml:space="preserve">, </w:t>
+      </w:r>
+      <w:r>
+        <w:t>policy Grid</w:t>
+      </w:r>
+      <w:r>
+        <w:t xml:space="preserve">, </w:t>
+      </w:r>
+      <w:r>
+        <w:t>value Grid</w:t>
+      </w:r>
+      <w:r>
+        <w:t xml:space="preserve">, </w:t>
+      </w:r>
+      <w:r>
+        <w:t>time Horizon</w:t>
+      </w:r>
+      <w:r>
+        <w:t>)</w:t>
+      </w:r>
+    </w:p>
+    <w:p>
+      <w:r>
+        <w:tab/>
+      </w:r>
+      <w:r>
+        <w:tab/>
+      </w:r>
+      <w:r>
+        <w:rPr>
+          <w:b/>
+          <w:bCs/>
+        </w:rPr>
+        <w:t>For</w:t>
+      </w:r>
+      <w:r>
+        <w:t xml:space="preserve"> every state:</w:t>
+      </w:r>
+    </w:p>
+    <w:p>
+      <w:r>
+        <w:tab/>
+      </w:r>
+      <w:r>
+        <w:tab/>
+      </w:r>
+      <w:r>
+        <w:tab/>
+      </w:r>
+      <w:r>
+        <w:rPr>
+          <w:b/>
+          <w:bCs/>
+        </w:rPr>
+        <w:t>For</w:t>
+      </w:r>
+      <w:r>
+        <w:t xml:space="preserve"> every action in state:</w:t>
+      </w:r>
+    </w:p>
+    <w:p>
+      <w:r>
+        <w:tab/>
+      </w:r>
+      <w:r>
+        <w:tab/>
+      </w:r>
+      <w:r>
+        <w:tab/>
+      </w:r>
+      <w:r>
+        <w:tab/>
+      </w:r>
+      <w:r>
+        <w:rPr>
+          <w:b/>
+          <w:bCs/>
+        </w:rPr>
+        <w:t>If</w:t>
+      </w:r>
+      <w:r>
+        <w:t xml:space="preserve"> current tested action value is better than policies value:</w:t>
+      </w:r>
+    </w:p>
+    <w:p>
+      <w:r>
+        <w:tab/>
+      </w:r>
+      <w:r>
+        <w:tab/>
+      </w:r>
+      <w:r>
+        <w:tab/>
+      </w:r>
+      <w:r>
+        <w:tab/>
+      </w:r>
+      <w:r>
+        <w:tab/>
+        <w:t xml:space="preserve">Policy Stable is </w:t>
+      </w:r>
+      <w:r>
+        <w:rPr>
+          <w:b/>
+          <w:bCs/>
+        </w:rPr>
+        <w:t>false</w:t>
+      </w:r>
+    </w:p>
+    <w:p>
+      <w:r>
+        <w:tab/>
+      </w:r>
+      <w:r>
+        <w:tab/>
+      </w:r>
+      <w:r>
+        <w:tab/>
+      </w:r>
+      <w:r>
+        <w:tab/>
+      </w:r>
+      <w:r>
+        <w:tab/>
+        <w:t>Replace current policy with improved value policy</w:t>
+      </w:r>
+    </w:p>
+    <w:p>
+      <w:pPr>
+        <w:rPr>
+          <w:b/>
+          <w:bCs/>
+        </w:rPr>
+      </w:pPr>
+      <w:r>
+        <w:rPr>
+          <w:b/>
+          <w:bCs/>
+        </w:rPr>
+        <w:t>Policy Evaluation:</w:t>
+      </w:r>
+    </w:p>
+    <w:p>
+      <w:r>
+        <w:tab/>
+        <w:t>Reinitialize value grid</w:t>
+      </w:r>
+    </w:p>
+    <w:p>
+      <w:pPr>
+        <w:rPr>
+          <w:b/>
+          <w:bCs/>
+        </w:rPr>
+      </w:pPr>
+      <w:r>
+        <w:tab/>
+        <w:t xml:space="preserve">For 1: </w:t>
+      </w:r>
+      <w:r>
+        <w:rPr>
+          <w:b/>
+          <w:bCs/>
+        </w:rPr>
+        <w:t>time Horizon</w:t>
+      </w:r>
+      <w:r>
+        <w:rPr>
+          <w:b/>
+          <w:bCs/>
+        </w:rPr>
+        <w:t>:</w:t>
+      </w:r>
+    </w:p>
+    <w:p>
+      <w:r>
+        <w:tab/>
+      </w:r>
+      <w:r>
+        <w:tab/>
+        <w:t xml:space="preserve">For all </w:t>
+      </w:r>
+      <w:r>
+        <w:rPr>
+          <w:b/>
+          <w:bCs/>
+        </w:rPr>
+        <w:t>states</w:t>
+      </w:r>
+      <w:r>
+        <w:t>:</w:t>
+      </w:r>
+    </w:p>
+    <w:p>
+      <w:pPr>
+        <w:ind w:left="2160"/>
+      </w:pPr>
+      <w:r>
+        <w:t>Compute value = Current states value + Computing Value of Policies action * Discount factor</w:t>
+      </w:r>
+    </w:p>
+    <w:p>
+      <w:r>
+        <w:tab/>
+      </w:r>
+      <w:r>
+        <w:tab/>
+        <w:t>Replace value grid with new computed values</w:t>
+      </w:r>
+    </w:p>
     <w:p/>
     <w:p/>
     <w:p/>
     <w:p>
-      <w:r>
+      <w:pPr>
+        <w:rPr>
+          <w:b/>
+          <w:bCs/>
+        </w:rPr>
+      </w:pPr>
+      <w:r>
+        <w:rPr>
+          <w:b/>
+          <w:bCs/>
+        </w:rPr>
         <w:t>What we learned</w:t>
+      </w:r>
+      <w:r>
+        <w:rPr>
+          <w:b/>
+          <w:bCs/>
+        </w:rPr>
+        <w:t>:</w:t>
       </w:r>
     </w:p>
     <w:p/>
@@ -418,7 +1551,24 @@
         </w:numPr>
       </w:pPr>
       <w:r>
-        <w:t xml:space="preserve">When writing a program, double, triple, and quadruple check your methods in which you were using. I had numerous issues with my value iteration where I would be calculating incorrect actions because the way in which I generated my moves were straight up incorrect or reveresed in terms of the visual of the grid. We made our grid print out as grid[col][row] and I personally was scratching my head </w:t>
+        <w:lastRenderedPageBreak/>
+        <w:t xml:space="preserve">When writing a program, double, triple, and quadruple check your methods in which you were using. I had numerous issues with my value iteration where I would be calculating incorrect actions because the way in which I generated my moves were straight up incorrect or </w:t>
+      </w:r>
+      <w:proofErr w:type="spellStart"/>
+      <w:r>
+        <w:t>reveresed</w:t>
+      </w:r>
+      <w:proofErr w:type="spellEnd"/>
+      <w:r>
+        <w:t xml:space="preserve"> in terms of the visual of the grid. We made our grid print out as grid[</w:t>
+      </w:r>
+      <w:proofErr w:type="gramStart"/>
+      <w:r>
+        <w:t>col</w:t>
+      </w:r>
+      <w:proofErr w:type="gramEnd"/>
+      <w:r>
+        <w:t xml:space="preserve">][row] and I personally was scratching my head </w:t>
       </w:r>
       <w:r>
         <w:t>trying to find out what logically was wrong, turns out, it was just the orientation of how I was calculating my actions</w:t>
@@ -448,7 +1598,15 @@
         </w:numPr>
       </w:pPr>
       <w:r>
-        <w:t>This was the first time in a while that both of us had used c++ and it was a nice refresher to switch it up given the rest of our programs were all in python.</w:t>
+        <w:t xml:space="preserve">This was the first time in a while that both of us had used </w:t>
+      </w:r>
+      <w:proofErr w:type="spellStart"/>
+      <w:r>
+        <w:t>c++</w:t>
+      </w:r>
+      <w:proofErr w:type="spellEnd"/>
+      <w:r>
+        <w:t xml:space="preserve"> and it was a nice refresher to switch it up given the rest of our programs were all in python.</w:t>
       </w:r>
     </w:p>
     <w:p>
@@ -460,7 +1618,31 @@
         </w:numPr>
       </w:pPr>
       <w:r>
-        <w:t>As well as using c++ for the first time in a while, we had also used a data structure we had not used before called an enum. This allowed us to correctly identify the different grid squares and what they had in terms of contents. Enums are used as integer constants that replace any magic numbers with something more identifiable and readable for both us as the programmers and anyone else reading the program for the first time.</w:t>
+        <w:t xml:space="preserve">As well as using </w:t>
+      </w:r>
+      <w:proofErr w:type="spellStart"/>
+      <w:r>
+        <w:t>c++</w:t>
+      </w:r>
+      <w:proofErr w:type="spellEnd"/>
+      <w:r>
+        <w:t xml:space="preserve"> for the first time in a while, we had also used a data structure we had not used before called an </w:t>
+      </w:r>
+      <w:proofErr w:type="spellStart"/>
+      <w:r>
+        <w:t>enum</w:t>
+      </w:r>
+      <w:proofErr w:type="spellEnd"/>
+      <w:r>
+        <w:t xml:space="preserve">. This allowed us to correctly identify the different grid squares and what they had in terms of contents. Enums are used as integer constants that replace any magic numbers with something more identifiable and readable for </w:t>
+      </w:r>
+      <w:proofErr w:type="gramStart"/>
+      <w:r>
+        <w:t>both</w:t>
+      </w:r>
+      <w:proofErr w:type="gramEnd"/>
+      <w:r>
+        <w:t xml:space="preserve"> us as the programmers and anyone else reading the program for the first time.</w:t>
       </w:r>
     </w:p>
     <w:p>
@@ -475,11 +1657,15 @@
         <w:t xml:space="preserve">Given this was our first complex formula that we had implemented into a program, it came with its own struggles </w:t>
       </w:r>
       <w:r>
-        <w:t xml:space="preserve">given we had to set up the equations properly and all of the different factors made it very difficult to ensure the calculations were done correctly. It also did not help that the formula for policy and value iteration were very </w:t>
-      </w:r>
-      <w:r>
-        <w:lastRenderedPageBreak/>
-        <w:t>similar. Specifically for the implementation of policy iteration, it took a bit to separate it from value iteration and correctly implement the changes between the two</w:t>
+        <w:t xml:space="preserve">given we had to set up the equations properly and all of the different factors made it very difficult to ensure the calculations were done correctly. It also did not help that the formula for policy and value iteration </w:t>
+      </w:r>
+      <w:proofErr w:type="gramStart"/>
+      <w:r>
+        <w:t>were</w:t>
+      </w:r>
+      <w:proofErr w:type="gramEnd"/>
+      <w:r>
+        <w:t xml:space="preserve"> very similar. Specifically for the implementation of policy iteration, it took a bit to separate it from value iteration and correctly implement the changes between the two</w:t>
       </w:r>
     </w:p>
     <w:sectPr>
@@ -719,11 +1905,127 @@
       </w:rPr>
     </w:lvl>
   </w:abstractNum>
+  <w:abstractNum w:abstractNumId="2" w15:restartNumberingAfterBreak="0">
+    <w:nsid w:val="4ECC2B85"/>
+    <w:multiLevelType w:val="hybridMultilevel"/>
+    <w:tmpl w:val="81D67D0A"/>
+    <w:lvl w:ilvl="0" w:tplc="04090001">
+      <w:start w:val="1"/>
+      <w:numFmt w:val="bullet"/>
+      <w:lvlText w:val=""/>
+      <w:lvlJc w:val="left"/>
+      <w:pPr>
+        <w:ind w:left="720" w:hanging="360"/>
+      </w:pPr>
+      <w:rPr>
+        <w:rFonts w:ascii="Symbol" w:hAnsi="Symbol" w:hint="default"/>
+      </w:rPr>
+    </w:lvl>
+    <w:lvl w:ilvl="1" w:tplc="04090003">
+      <w:start w:val="1"/>
+      <w:numFmt w:val="bullet"/>
+      <w:lvlText w:val="o"/>
+      <w:lvlJc w:val="left"/>
+      <w:pPr>
+        <w:ind w:left="1440" w:hanging="360"/>
+      </w:pPr>
+      <w:rPr>
+        <w:rFonts w:ascii="Courier New" w:hAnsi="Courier New" w:cs="Courier New" w:hint="default"/>
+      </w:rPr>
+    </w:lvl>
+    <w:lvl w:ilvl="2" w:tplc="04090005" w:tentative="1">
+      <w:start w:val="1"/>
+      <w:numFmt w:val="bullet"/>
+      <w:lvlText w:val=""/>
+      <w:lvlJc w:val="left"/>
+      <w:pPr>
+        <w:ind w:left="2160" w:hanging="360"/>
+      </w:pPr>
+      <w:rPr>
+        <w:rFonts w:ascii="Wingdings" w:hAnsi="Wingdings" w:hint="default"/>
+      </w:rPr>
+    </w:lvl>
+    <w:lvl w:ilvl="3" w:tplc="04090001" w:tentative="1">
+      <w:start w:val="1"/>
+      <w:numFmt w:val="bullet"/>
+      <w:lvlText w:val=""/>
+      <w:lvlJc w:val="left"/>
+      <w:pPr>
+        <w:ind w:left="2880" w:hanging="360"/>
+      </w:pPr>
+      <w:rPr>
+        <w:rFonts w:ascii="Symbol" w:hAnsi="Symbol" w:hint="default"/>
+      </w:rPr>
+    </w:lvl>
+    <w:lvl w:ilvl="4" w:tplc="04090003" w:tentative="1">
+      <w:start w:val="1"/>
+      <w:numFmt w:val="bullet"/>
+      <w:lvlText w:val="o"/>
+      <w:lvlJc w:val="left"/>
+      <w:pPr>
+        <w:ind w:left="3600" w:hanging="360"/>
+      </w:pPr>
+      <w:rPr>
+        <w:rFonts w:ascii="Courier New" w:hAnsi="Courier New" w:cs="Courier New" w:hint="default"/>
+      </w:rPr>
+    </w:lvl>
+    <w:lvl w:ilvl="5" w:tplc="04090005" w:tentative="1">
+      <w:start w:val="1"/>
+      <w:numFmt w:val="bullet"/>
+      <w:lvlText w:val=""/>
+      <w:lvlJc w:val="left"/>
+      <w:pPr>
+        <w:ind w:left="4320" w:hanging="360"/>
+      </w:pPr>
+      <w:rPr>
+        <w:rFonts w:ascii="Wingdings" w:hAnsi="Wingdings" w:hint="default"/>
+      </w:rPr>
+    </w:lvl>
+    <w:lvl w:ilvl="6" w:tplc="04090001" w:tentative="1">
+      <w:start w:val="1"/>
+      <w:numFmt w:val="bullet"/>
+      <w:lvlText w:val=""/>
+      <w:lvlJc w:val="left"/>
+      <w:pPr>
+        <w:ind w:left="5040" w:hanging="360"/>
+      </w:pPr>
+      <w:rPr>
+        <w:rFonts w:ascii="Symbol" w:hAnsi="Symbol" w:hint="default"/>
+      </w:rPr>
+    </w:lvl>
+    <w:lvl w:ilvl="7" w:tplc="04090003" w:tentative="1">
+      <w:start w:val="1"/>
+      <w:numFmt w:val="bullet"/>
+      <w:lvlText w:val="o"/>
+      <w:lvlJc w:val="left"/>
+      <w:pPr>
+        <w:ind w:left="5760" w:hanging="360"/>
+      </w:pPr>
+      <w:rPr>
+        <w:rFonts w:ascii="Courier New" w:hAnsi="Courier New" w:cs="Courier New" w:hint="default"/>
+      </w:rPr>
+    </w:lvl>
+    <w:lvl w:ilvl="8" w:tplc="04090005" w:tentative="1">
+      <w:start w:val="1"/>
+      <w:numFmt w:val="bullet"/>
+      <w:lvlText w:val=""/>
+      <w:lvlJc w:val="left"/>
+      <w:pPr>
+        <w:ind w:left="6480" w:hanging="360"/>
+      </w:pPr>
+      <w:rPr>
+        <w:rFonts w:ascii="Wingdings" w:hAnsi="Wingdings" w:hint="default"/>
+      </w:rPr>
+    </w:lvl>
+  </w:abstractNum>
   <w:num w:numId="1" w16cid:durableId="1910572419">
     <w:abstractNumId w:val="0"/>
   </w:num>
   <w:num w:numId="2" w16cid:durableId="1859005024">
     <w:abstractNumId w:val="1"/>
+  </w:num>
+  <w:num w:numId="3" w16cid:durableId="62802169">
+    <w:abstractNumId w:val="2"/>
   </w:num>
 </w:numbering>
 </file>
@@ -1331,7 +2633,6 @@
   <w:style w:type="character" w:default="1" w:styleId="DefaultParagraphFont">
     <w:name w:val="Default Paragraph Font"/>
     <w:uiPriority w:val="1"/>
-    <w:semiHidden/>
     <w:unhideWhenUsed/>
   </w:style>
   <w:style w:type="table" w:default="1" w:styleId="TableNormal">

</xml_diff>

<commit_message>
Slight changes to report document, it's now complete.
</commit_message>
<xml_diff>
--- a/Markov Decision Processes Report.docx
+++ b/Markov Decision Processes Report.docx
@@ -99,166 +99,34 @@
     <w:p/>
     <w:p>
       <w:r>
+        <w:t>Wumpus World Initialized!!</w:t>
+      </w:r>
+    </w:p>
+    <w:p/>
+    <w:p>
+      <w:r>
         <w:t>Policy Iteration Results for Map1 with time horizon 50</w:t>
       </w:r>
     </w:p>
     <w:p>
-      <w:proofErr w:type="gramStart"/>
-      <w:r>
-        <w:t>[  &gt;</w:t>
-      </w:r>
-      <w:proofErr w:type="gramEnd"/>
-      <w:r>
-        <w:t xml:space="preserve"> ] </w:t>
-      </w:r>
-      <w:proofErr w:type="gramStart"/>
-      <w:r>
-        <w:t>[  &gt;</w:t>
-      </w:r>
-      <w:proofErr w:type="gramEnd"/>
-      <w:r>
-        <w:t xml:space="preserve"> ] </w:t>
-      </w:r>
-      <w:proofErr w:type="gramStart"/>
-      <w:r>
-        <w:t>[  &gt;</w:t>
-      </w:r>
-      <w:proofErr w:type="gramEnd"/>
-      <w:r>
-        <w:t xml:space="preserve"> ] </w:t>
-      </w:r>
-      <w:proofErr w:type="gramStart"/>
-      <w:r>
-        <w:t>[  v</w:t>
-      </w:r>
-      <w:proofErr w:type="gramEnd"/>
-      <w:r>
-        <w:t xml:space="preserve"> ] </w:t>
-      </w:r>
-      <w:proofErr w:type="gramStart"/>
-      <w:r>
-        <w:t>[  v</w:t>
-      </w:r>
-      <w:proofErr w:type="gramEnd"/>
-      <w:r>
-        <w:t xml:space="preserve"> ] </w:t>
-      </w:r>
-      <w:proofErr w:type="gramStart"/>
-      <w:r>
-        <w:t>[  v</w:t>
-      </w:r>
-      <w:proofErr w:type="gramEnd"/>
-      <w:r>
-        <w:t xml:space="preserve"> ] </w:t>
-      </w:r>
-    </w:p>
-    <w:p>
-      <w:r>
-        <w:t>[</w:t>
-      </w:r>
-      <w:proofErr w:type="gramStart"/>
-      <w:r>
-        <w:t xml:space="preserve">  &gt; ]</w:t>
-      </w:r>
-      <w:proofErr w:type="gramEnd"/>
-      <w:r>
-        <w:t xml:space="preserve"> </w:t>
-      </w:r>
-      <w:proofErr w:type="gramStart"/>
-      <w:r>
-        <w:t xml:space="preserve">[  &gt; </w:t>
-      </w:r>
-      <w:proofErr w:type="gramEnd"/>
-      <w:r>
-        <w:t xml:space="preserve">] </w:t>
-      </w:r>
-      <w:proofErr w:type="gramStart"/>
-      <w:r>
-        <w:t xml:space="preserve">[  &gt; </w:t>
-      </w:r>
-      <w:proofErr w:type="gramEnd"/>
-      <w:r>
-        <w:t xml:space="preserve">] </w:t>
-      </w:r>
-      <w:proofErr w:type="gramStart"/>
-      <w:r>
-        <w:t xml:space="preserve">[  &gt; </w:t>
-      </w:r>
-      <w:proofErr w:type="gramEnd"/>
-      <w:r>
-        <w:t xml:space="preserve">] </w:t>
-      </w:r>
-      <w:proofErr w:type="gramStart"/>
-      <w:r>
-        <w:t xml:space="preserve">[  &gt; </w:t>
-      </w:r>
-      <w:proofErr w:type="gramEnd"/>
-      <w:r>
-        <w:t xml:space="preserve">] </w:t>
-      </w:r>
-      <w:proofErr w:type="gramStart"/>
-      <w:r>
-        <w:t xml:space="preserve">[  &lt; </w:t>
-      </w:r>
-      <w:proofErr w:type="gramEnd"/>
-      <w:r>
-        <w:t>]</w:t>
-      </w:r>
-    </w:p>
-    <w:p>
-      <w:r>
-        <w:t xml:space="preserve">[  &gt; ] </w:t>
-      </w:r>
-      <w:proofErr w:type="gramStart"/>
-      <w:r>
-        <w:t>[  &gt;</w:t>
-      </w:r>
-      <w:proofErr w:type="gramEnd"/>
-      <w:r>
-        <w:t xml:space="preserve"> ] </w:t>
-      </w:r>
-      <w:proofErr w:type="gramStart"/>
-      <w:r>
-        <w:t xml:space="preserve">[  &gt; </w:t>
-      </w:r>
-      <w:proofErr w:type="gramEnd"/>
-      <w:r>
-        <w:t xml:space="preserve">] </w:t>
-      </w:r>
-      <w:proofErr w:type="gramStart"/>
-      <w:r>
-        <w:t xml:space="preserve">[  ^ </w:t>
-      </w:r>
-      <w:proofErr w:type="gramEnd"/>
-      <w:r>
-        <w:t>] [  &gt; ] [  ^ ]</w:t>
-      </w:r>
-    </w:p>
-    <w:p>
-      <w:r>
-        <w:t xml:space="preserve">[  ^ ] [  ^ ] [  ^ ] [  </w:t>
-      </w:r>
-      <w:proofErr w:type="gramStart"/>
-      <w:r>
-        <w:t>^ ]</w:t>
-      </w:r>
-      <w:proofErr w:type="gramEnd"/>
-      <w:r>
-        <w:t xml:space="preserve"> [</w:t>
-      </w:r>
-      <w:proofErr w:type="gramStart"/>
-      <w:r>
-        <w:t xml:space="preserve">  &gt; ]</w:t>
-      </w:r>
-      <w:proofErr w:type="gramEnd"/>
-      <w:r>
-        <w:t xml:space="preserve"> [</w:t>
-      </w:r>
-      <w:proofErr w:type="gramStart"/>
-      <w:r>
-        <w:t xml:space="preserve">  ^ ]</w:t>
-      </w:r>
-      <w:proofErr w:type="gramEnd"/>
+      <w:r>
+        <w:t xml:space="preserve">[  v ] [  &gt; ] [  v ] [  v ] [  v ] [  v ] </w:t>
+      </w:r>
+    </w:p>
+    <w:p>
+      <w:r>
+        <w:t>[  &gt; ] [  &gt; ] [  &gt; ] [  &gt; ] [  &gt; ] [  &lt; ]</w:t>
+      </w:r>
+    </w:p>
+    <w:p>
+      <w:r>
+        <w:t>[  &gt; ] [  &gt; ] [  &gt; ] [  ^ ] [  &gt; ] [  ^ ]</w:t>
+      </w:r>
+    </w:p>
+    <w:p>
+      <w:r>
+        <w:t>[  &gt; ] [  ^ ] [  &gt; ] [  ^ ] [  &gt; ] [  ^ ]</w:t>
+      </w:r>
     </w:p>
     <w:p>
       <w:r>
@@ -267,55 +135,37 @@
     </w:p>
     <w:p>
       <w:r>
-        <w:t xml:space="preserve">[P </w:t>
-      </w:r>
-      <w:proofErr w:type="gramStart"/>
-      <w:r>
-        <w:t>^ ]</w:t>
-      </w:r>
-      <w:proofErr w:type="gramEnd"/>
-      <w:r>
-        <w:t xml:space="preserve"> </w:t>
-      </w:r>
-      <w:proofErr w:type="gramStart"/>
-      <w:r>
-        <w:t>[  &gt;</w:t>
-      </w:r>
-      <w:proofErr w:type="gramEnd"/>
-      <w:r>
-        <w:t xml:space="preserve"> ] </w:t>
-      </w:r>
-      <w:proofErr w:type="gramStart"/>
-      <w:r>
-        <w:t>[  ^</w:t>
-      </w:r>
-      <w:proofErr w:type="gramEnd"/>
-      <w:r>
-        <w:t xml:space="preserve"> ] </w:t>
-      </w:r>
-      <w:proofErr w:type="gramStart"/>
-      <w:r>
-        <w:t>[  ^</w:t>
-      </w:r>
-      <w:proofErr w:type="gramEnd"/>
-      <w:r>
-        <w:t xml:space="preserve"> ] </w:t>
-      </w:r>
-      <w:proofErr w:type="gramStart"/>
-      <w:r>
-        <w:t>[  ^</w:t>
-      </w:r>
-      <w:proofErr w:type="gramEnd"/>
-      <w:r>
-        <w:t xml:space="preserve"> ] </w:t>
-      </w:r>
-      <w:proofErr w:type="gramStart"/>
-      <w:r>
-        <w:t>[  ^</w:t>
-      </w:r>
-      <w:proofErr w:type="gramEnd"/>
-      <w:r>
-        <w:t xml:space="preserve"> ]</w:t>
+        <w:t>[P &gt; ] [  &gt; ] [  &gt; ] [  ^ ] [  &gt; ] [  ^ ]</w:t>
+      </w:r>
+    </w:p>
+    <w:p>
+      <w:r>
+        <w:t>[   9839.63] [   10666.5] [   11732.8] [   12930.5] [   14246.5] [   13169.2]</w:t>
+      </w:r>
+    </w:p>
+    <w:p>
+      <w:r>
+        <w:t>[   10666.5] [   11555.6] [     12702] [   13989.8] [   15404.7] [   14246.5]</w:t>
+      </w:r>
+    </w:p>
+    <w:p>
+      <w:r>
+        <w:t>[   9656.39] [   10469.5] [     11518] [   12695.8] [     12070] [   12930.5]</w:t>
+      </w:r>
+    </w:p>
+    <w:p>
+      <w:r>
+        <w:t>[   8737.01] [   9481.01] [   10440.4] [     11518] [  -716.362] [   11732.8]</w:t>
+      </w:r>
+    </w:p>
+    <w:p>
+      <w:r>
+        <w:t>[   7918.54] [   8600.99] [   9481.01] [   10469.5] [    9944.3] [   10666.5]</w:t>
+      </w:r>
+    </w:p>
+    <w:p>
+      <w:r>
+        <w:t>[P   7283.8] [   7918.54] [   8737.01] [   9656.39] [   9167.91] [   9839.63]</w:t>
       </w:r>
     </w:p>
     <w:p/>
@@ -325,237 +175,63 @@
       </w:r>
     </w:p>
     <w:p>
-      <w:proofErr w:type="gramStart"/>
-      <w:r>
-        <w:t>[  &gt;</w:t>
-      </w:r>
-      <w:proofErr w:type="gramEnd"/>
-      <w:r>
-        <w:t xml:space="preserve"> ] </w:t>
-      </w:r>
-      <w:proofErr w:type="gramStart"/>
-      <w:r>
-        <w:t>[  &gt;</w:t>
-      </w:r>
-      <w:proofErr w:type="gramEnd"/>
-      <w:r>
-        <w:t xml:space="preserve"> ] </w:t>
-      </w:r>
-      <w:proofErr w:type="gramStart"/>
-      <w:r>
-        <w:t>[  &gt;</w:t>
-      </w:r>
-      <w:proofErr w:type="gramEnd"/>
-      <w:r>
-        <w:t xml:space="preserve"> ] </w:t>
-      </w:r>
-      <w:proofErr w:type="gramStart"/>
-      <w:r>
-        <w:t>[  &gt;</w:t>
-      </w:r>
-      <w:proofErr w:type="gramEnd"/>
-      <w:r>
-        <w:t xml:space="preserve"> ] </w:t>
-      </w:r>
-      <w:proofErr w:type="gramStart"/>
-      <w:r>
-        <w:t>[  v</w:t>
-      </w:r>
-      <w:proofErr w:type="gramEnd"/>
-      <w:r>
-        <w:t xml:space="preserve"> ] </w:t>
-      </w:r>
-      <w:proofErr w:type="gramStart"/>
-      <w:r>
-        <w:t>[  &lt;</w:t>
-      </w:r>
-      <w:proofErr w:type="gramEnd"/>
-      <w:r>
-        <w:t xml:space="preserve"> ]</w:t>
-      </w:r>
-    </w:p>
-    <w:p>
-      <w:r>
-        <w:t>[</w:t>
-      </w:r>
-      <w:proofErr w:type="gramStart"/>
-      <w:r>
-        <w:t xml:space="preserve">  &gt; ]</w:t>
-      </w:r>
-      <w:proofErr w:type="gramEnd"/>
-      <w:r>
-        <w:t xml:space="preserve"> </w:t>
-      </w:r>
-      <w:proofErr w:type="gramStart"/>
-      <w:r>
-        <w:t xml:space="preserve">[  &gt; </w:t>
-      </w:r>
-      <w:proofErr w:type="gramEnd"/>
-      <w:r>
-        <w:t xml:space="preserve">] </w:t>
-      </w:r>
-      <w:proofErr w:type="gramStart"/>
-      <w:r>
-        <w:t xml:space="preserve">[  &gt; </w:t>
-      </w:r>
-      <w:proofErr w:type="gramEnd"/>
-      <w:r>
-        <w:t xml:space="preserve">] </w:t>
-      </w:r>
-      <w:proofErr w:type="gramStart"/>
-      <w:r>
-        <w:t xml:space="preserve">[  &gt; </w:t>
-      </w:r>
-      <w:proofErr w:type="gramEnd"/>
-      <w:r>
-        <w:t xml:space="preserve">] </w:t>
-      </w:r>
-      <w:proofErr w:type="gramStart"/>
-      <w:r>
-        <w:t xml:space="preserve">[  &gt; </w:t>
-      </w:r>
-      <w:proofErr w:type="gramEnd"/>
-      <w:r>
-        <w:t xml:space="preserve">] </w:t>
-      </w:r>
-      <w:proofErr w:type="gramStart"/>
-      <w:r>
-        <w:t xml:space="preserve">[  &lt; </w:t>
-      </w:r>
-      <w:proofErr w:type="gramEnd"/>
-      <w:r>
-        <w:t>]</w:t>
-      </w:r>
-    </w:p>
-    <w:p>
-      <w:r>
-        <w:t xml:space="preserve">[  ^ ] [  ^ ] [  ^ ] [  </w:t>
-      </w:r>
-      <w:proofErr w:type="gramStart"/>
-      <w:r>
-        <w:t>^ ]</w:t>
-      </w:r>
-      <w:proofErr w:type="gramEnd"/>
-      <w:r>
-        <w:t xml:space="preserve"> [</w:t>
-      </w:r>
-      <w:proofErr w:type="gramStart"/>
-      <w:r>
-        <w:t xml:space="preserve">  &gt; ]</w:t>
-      </w:r>
-      <w:proofErr w:type="gramEnd"/>
-      <w:r>
-        <w:t xml:space="preserve"> [</w:t>
-      </w:r>
-      <w:proofErr w:type="gramStart"/>
-      <w:r>
-        <w:t xml:space="preserve">  ^ ]</w:t>
-      </w:r>
-      <w:proofErr w:type="gramEnd"/>
-    </w:p>
-    <w:p>
-      <w:r>
-        <w:t>[  ^ ] [</w:t>
-      </w:r>
-      <w:proofErr w:type="gramStart"/>
-      <w:r>
-        <w:t xml:space="preserve">  ^ ]</w:t>
-      </w:r>
-      <w:proofErr w:type="gramEnd"/>
-      <w:r>
-        <w:t xml:space="preserve"> [  ^ ] [  ^ ] [  </w:t>
-      </w:r>
-      <w:proofErr w:type="gramStart"/>
-      <w:r>
-        <w:t>^ ]</w:t>
-      </w:r>
-      <w:proofErr w:type="gramEnd"/>
-      <w:r>
-        <w:t xml:space="preserve"> [</w:t>
-      </w:r>
-      <w:proofErr w:type="gramStart"/>
-      <w:r>
-        <w:t xml:space="preserve">  ^ ]</w:t>
-      </w:r>
-      <w:proofErr w:type="gramEnd"/>
-    </w:p>
-    <w:p>
-      <w:r>
-        <w:t xml:space="preserve">[  ^ ] [  ^ ] [  ^ ] [  </w:t>
-      </w:r>
-      <w:proofErr w:type="gramStart"/>
-      <w:r>
-        <w:t>^ ]</w:t>
-      </w:r>
-      <w:proofErr w:type="gramEnd"/>
-      <w:r>
-        <w:t xml:space="preserve"> [</w:t>
-      </w:r>
-      <w:proofErr w:type="gramStart"/>
-      <w:r>
-        <w:t xml:space="preserve">  &gt; ]</w:t>
-      </w:r>
-      <w:proofErr w:type="gramEnd"/>
-      <w:r>
-        <w:t xml:space="preserve"> [</w:t>
-      </w:r>
-      <w:proofErr w:type="gramStart"/>
-      <w:r>
-        <w:t xml:space="preserve">  ^ ]</w:t>
-      </w:r>
-      <w:proofErr w:type="gramEnd"/>
-    </w:p>
-    <w:p>
-      <w:r>
-        <w:t xml:space="preserve">[P </w:t>
-      </w:r>
-      <w:proofErr w:type="gramStart"/>
-      <w:r>
-        <w:t>^ ]</w:t>
-      </w:r>
-      <w:proofErr w:type="gramEnd"/>
-      <w:r>
-        <w:t xml:space="preserve"> </w:t>
-      </w:r>
-      <w:proofErr w:type="gramStart"/>
-      <w:r>
-        <w:t>[  ^</w:t>
-      </w:r>
-      <w:proofErr w:type="gramEnd"/>
-      <w:r>
-        <w:t xml:space="preserve"> ] </w:t>
-      </w:r>
-      <w:proofErr w:type="gramStart"/>
-      <w:r>
-        <w:t>[  ^</w:t>
-      </w:r>
-      <w:proofErr w:type="gramEnd"/>
-      <w:r>
-        <w:t xml:space="preserve"> ] </w:t>
-      </w:r>
-      <w:proofErr w:type="gramStart"/>
-      <w:r>
-        <w:t>[  ^</w:t>
-      </w:r>
-      <w:proofErr w:type="gramEnd"/>
-      <w:r>
-        <w:t xml:space="preserve"> ] </w:t>
-      </w:r>
-      <w:proofErr w:type="gramStart"/>
-      <w:r>
-        <w:t>[  ^</w:t>
-      </w:r>
-      <w:proofErr w:type="gramEnd"/>
-      <w:r>
-        <w:t xml:space="preserve"> ] </w:t>
-      </w:r>
-      <w:proofErr w:type="gramStart"/>
-      <w:r>
-        <w:t>[  ^</w:t>
-      </w:r>
-      <w:proofErr w:type="gramEnd"/>
-      <w:r>
-        <w:t xml:space="preserve"> ]</w:t>
+      <w:r>
+        <w:t>[  &gt; ] [  &gt; ] [  &gt; ] [  &gt; ] [  v ] [  &lt; ]</w:t>
+      </w:r>
+    </w:p>
+    <w:p>
+      <w:r>
+        <w:t>[  &gt; ] [  &gt; ] [  &gt; ] [  &gt; ] [  &gt; ] [  &lt; ]</w:t>
+      </w:r>
+    </w:p>
+    <w:p>
+      <w:r>
+        <w:t>[  ^ ] [  ^ ] [  ^ ] [  ^ ] [  &gt; ] [  ^ ]</w:t>
+      </w:r>
+    </w:p>
+    <w:p>
+      <w:r>
+        <w:t>[  ^ ] [  ^ ] [  ^ ] [  ^ ] [  ^ ] [  ^ ]</w:t>
+      </w:r>
+    </w:p>
+    <w:p>
+      <w:r>
+        <w:t>[  ^ ] [  ^ ] [  ^ ] [  ^ ] [  &gt; ] [  ^ ]</w:t>
+      </w:r>
+    </w:p>
+    <w:p>
+      <w:r>
+        <w:t>[P ^ ] [  ^ ] [  ^ ] [  ^ ] [  ^ ] [  ^ ]</w:t>
+      </w:r>
+    </w:p>
+    <w:p>
+      <w:r>
+        <w:t>[   9839.63] [   10666.5] [   11732.8] [   12930.5] [   14246.5] [   13169.2]</w:t>
+      </w:r>
+    </w:p>
+    <w:p>
+      <w:r>
+        <w:t>[   10666.5] [   11555.6] [     12702] [   13989.8] [   15404.7] [   14246.5]</w:t>
+      </w:r>
+    </w:p>
+    <w:p>
+      <w:r>
+        <w:t>[   9656.39] [   10469.5] [     11518] [   12695.8] [     12070] [   12930.5]</w:t>
+      </w:r>
+    </w:p>
+    <w:p>
+      <w:r>
+        <w:t>[   8737.01] [   9481.01] [   10440.4] [     11518] [  -716.362] [   11732.8]</w:t>
+      </w:r>
+    </w:p>
+    <w:p>
+      <w:r>
+        <w:t>[   7918.54] [   8600.99] [   9481.01] [   10469.5] [    9944.3] [   10666.5]</w:t>
+      </w:r>
+    </w:p>
+    <w:p>
+      <w:r>
+        <w:t>[P   7283.8] [   7918.54] [   8737.01] [   9656.39] [   9167.91] [   9839.63]</w:t>
       </w:r>
     </w:p>
     <w:p/>
@@ -565,198 +241,64 @@
       </w:r>
     </w:p>
     <w:p>
-      <w:proofErr w:type="gramStart"/>
-      <w:r>
-        <w:t>[  &gt;</w:t>
-      </w:r>
-      <w:proofErr w:type="gramEnd"/>
-      <w:r>
-        <w:t xml:space="preserve"> ] </w:t>
-      </w:r>
-      <w:proofErr w:type="gramStart"/>
-      <w:r>
-        <w:t>[  &gt;</w:t>
-      </w:r>
-      <w:proofErr w:type="gramEnd"/>
-      <w:r>
-        <w:t xml:space="preserve"> ] </w:t>
-      </w:r>
-      <w:proofErr w:type="gramStart"/>
-      <w:r>
-        <w:t>[  &gt;</w:t>
-      </w:r>
-      <w:proofErr w:type="gramEnd"/>
-      <w:r>
-        <w:t xml:space="preserve"> ] </w:t>
-      </w:r>
-      <w:proofErr w:type="gramStart"/>
-      <w:r>
-        <w:t>[  &gt;</w:t>
-      </w:r>
-      <w:proofErr w:type="gramEnd"/>
-      <w:r>
-        <w:t xml:space="preserve"> ] </w:t>
-      </w:r>
-      <w:proofErr w:type="gramStart"/>
-      <w:r>
-        <w:t>[  v</w:t>
-      </w:r>
-      <w:proofErr w:type="gramEnd"/>
-      <w:r>
-        <w:t xml:space="preserve"> ] </w:t>
-      </w:r>
-      <w:proofErr w:type="gramStart"/>
-      <w:r>
-        <w:t>[  v</w:t>
-      </w:r>
-      <w:proofErr w:type="gramEnd"/>
-      <w:r>
-        <w:t xml:space="preserve"> ] </w:t>
-      </w:r>
-    </w:p>
-    <w:p>
-      <w:r>
-        <w:t>[</w:t>
-      </w:r>
-      <w:proofErr w:type="gramStart"/>
-      <w:r>
-        <w:t xml:space="preserve">  &gt; ]</w:t>
-      </w:r>
-      <w:proofErr w:type="gramEnd"/>
-      <w:r>
-        <w:t xml:space="preserve"> </w:t>
-      </w:r>
-      <w:proofErr w:type="gramStart"/>
-      <w:r>
-        <w:t xml:space="preserve">[  &gt; </w:t>
-      </w:r>
-      <w:proofErr w:type="gramEnd"/>
-      <w:r>
-        <w:t xml:space="preserve">] </w:t>
-      </w:r>
-      <w:proofErr w:type="gramStart"/>
-      <w:r>
-        <w:t xml:space="preserve">[  &gt; </w:t>
-      </w:r>
-      <w:proofErr w:type="gramEnd"/>
-      <w:r>
-        <w:t xml:space="preserve">] </w:t>
-      </w:r>
-      <w:proofErr w:type="gramStart"/>
-      <w:r>
-        <w:t xml:space="preserve">[  &gt; </w:t>
-      </w:r>
-      <w:proofErr w:type="gramEnd"/>
-      <w:r>
-        <w:t xml:space="preserve">] </w:t>
-      </w:r>
-      <w:proofErr w:type="gramStart"/>
-      <w:r>
-        <w:t xml:space="preserve">[  &gt; </w:t>
-      </w:r>
-      <w:proofErr w:type="gramEnd"/>
-      <w:r>
-        <w:t xml:space="preserve">] </w:t>
-      </w:r>
-      <w:proofErr w:type="gramStart"/>
-      <w:r>
-        <w:t xml:space="preserve">[  &lt; </w:t>
-      </w:r>
-      <w:proofErr w:type="gramEnd"/>
-      <w:r>
-        <w:t>]</w:t>
-      </w:r>
-    </w:p>
-    <w:p>
-      <w:r>
-        <w:t>[  ^ ] [  &gt; ] [  ^ ] [  ^ ] [  &gt; ] [  ^ ]</w:t>
-      </w:r>
-    </w:p>
-    <w:p>
-      <w:r>
-        <w:t xml:space="preserve">[  &gt; ] </w:t>
-      </w:r>
-      <w:proofErr w:type="gramStart"/>
-      <w:r>
-        <w:t xml:space="preserve">[  &gt; </w:t>
-      </w:r>
-      <w:proofErr w:type="gramEnd"/>
-      <w:r>
-        <w:t xml:space="preserve">] </w:t>
-      </w:r>
-      <w:proofErr w:type="gramStart"/>
-      <w:r>
-        <w:t>[  ^</w:t>
-      </w:r>
-      <w:proofErr w:type="gramEnd"/>
-      <w:r>
-        <w:t xml:space="preserve"> ] [  ^ ] [  &gt; ] </w:t>
-      </w:r>
-      <w:proofErr w:type="gramStart"/>
-      <w:r>
-        <w:t xml:space="preserve">[  ^ </w:t>
-      </w:r>
-      <w:proofErr w:type="gramEnd"/>
-      <w:r>
-        <w:t>]</w:t>
-      </w:r>
-    </w:p>
-    <w:p>
-      <w:r>
-        <w:t>[  ^ ] [  &gt; ] [  ^ ] [  ^ ] [  &gt; ] [  ^ ]</w:t>
-      </w:r>
-    </w:p>
-    <w:p>
-      <w:r>
-        <w:t xml:space="preserve">[P </w:t>
-      </w:r>
-      <w:proofErr w:type="gramStart"/>
-      <w:r>
-        <w:t>^ ]</w:t>
-      </w:r>
-      <w:proofErr w:type="gramEnd"/>
-      <w:r>
-        <w:t xml:space="preserve"> </w:t>
-      </w:r>
-      <w:proofErr w:type="gramStart"/>
-      <w:r>
-        <w:t>[  ^</w:t>
-      </w:r>
-      <w:proofErr w:type="gramEnd"/>
-      <w:r>
-        <w:t xml:space="preserve"> ] </w:t>
-      </w:r>
-      <w:proofErr w:type="gramStart"/>
-      <w:r>
-        <w:t>[  &gt;</w:t>
-      </w:r>
-      <w:proofErr w:type="gramEnd"/>
-      <w:r>
-        <w:t xml:space="preserve"> ] </w:t>
-      </w:r>
-      <w:proofErr w:type="gramStart"/>
-      <w:r>
-        <w:t>[  ^</w:t>
-      </w:r>
-      <w:proofErr w:type="gramEnd"/>
-      <w:r>
-        <w:t xml:space="preserve"> ] </w:t>
-      </w:r>
-      <w:proofErr w:type="gramStart"/>
-      <w:r>
-        <w:t>[  &gt;</w:t>
-      </w:r>
-      <w:proofErr w:type="gramEnd"/>
-      <w:r>
-        <w:t xml:space="preserve"> ] </w:t>
-      </w:r>
-      <w:proofErr w:type="gramStart"/>
-      <w:r>
-        <w:t>[  ^</w:t>
-      </w:r>
-      <w:proofErr w:type="gramEnd"/>
-      <w:r>
-        <w:t xml:space="preserve"> ]</w:t>
+      <w:r>
+        <w:t>[  &gt; ] [  &gt; ] [  &gt; ] [  &gt; ] [  v ] [  &lt; ]</w:t>
+      </w:r>
+    </w:p>
+    <w:p>
+      <w:r>
+        <w:t>[  &gt; ] [  &gt; ] [  &gt; ] [  &gt; ] [  &gt; ] [  &lt; ]</w:t>
+      </w:r>
+    </w:p>
+    <w:p>
+      <w:r>
+        <w:t>[  ^ ] [  ^ ] [  ^ ] [  ^ ] [  &gt; ] [  ^ ]</w:t>
+      </w:r>
+    </w:p>
+    <w:p>
+      <w:r>
+        <w:t>[  &gt; ] [  &gt; ] [  &gt; ] [  ^ ] [  &gt; ] [  ^ ]</w:t>
+      </w:r>
+    </w:p>
+    <w:p>
+      <w:r>
+        <w:t>[  ^ ] [  ^ ] [  ^ ] [  ^ ] [  &gt; ] [  ^ ]</w:t>
+      </w:r>
+    </w:p>
+    <w:p>
+      <w:r>
+        <w:t>[P ^ ] [  &gt; ] [  ^ ] [  ^ ] [  &gt; ] [  ^ ]</w:t>
+      </w:r>
+    </w:p>
+    <w:p>
+      <w:r>
+        <w:t>[   10908.7] [   11735.6] [   12801.8] [   13999.6] [   15315.5] [   14238.3]</w:t>
+      </w:r>
+    </w:p>
+    <w:p>
+      <w:r>
+        <w:t>[   11735.6] [   12624.6] [   13771.1] [   15058.9] [   16473.8] [   15315.5]</w:t>
+      </w:r>
+    </w:p>
+    <w:p>
+      <w:r>
+        <w:t>[   10725.4] [   11538.6] [   12587.1] [   13764.8] [   13139.1] [   13999.6]</w:t>
+      </w:r>
+    </w:p>
+    <w:p>
+      <w:r>
+        <w:t>[   9806.05] [   10550.1] [   11509.4] [   12587.1] [   352.684] [   12801.8]</w:t>
+      </w:r>
+    </w:p>
+    <w:p>
+      <w:r>
+        <w:lastRenderedPageBreak/>
+        <w:t>[   8987.58] [   9670.04] [   10550.1] [   11538.6] [   11013.3] [   11735.6]</w:t>
+      </w:r>
+    </w:p>
+    <w:p>
+      <w:r>
+        <w:t>[P  8352.85] [   8987.58] [   9806.05] [   10725.4] [     10237] [   10908.7]</w:t>
       </w:r>
     </w:p>
     <w:p/>
@@ -766,237 +308,63 @@
       </w:r>
     </w:p>
     <w:p>
-      <w:proofErr w:type="gramStart"/>
-      <w:r>
-        <w:t>[  &gt;</w:t>
-      </w:r>
-      <w:proofErr w:type="gramEnd"/>
-      <w:r>
-        <w:t xml:space="preserve"> ] </w:t>
-      </w:r>
-      <w:proofErr w:type="gramStart"/>
-      <w:r>
-        <w:t>[  &gt;</w:t>
-      </w:r>
-      <w:proofErr w:type="gramEnd"/>
-      <w:r>
-        <w:t xml:space="preserve"> ] </w:t>
-      </w:r>
-      <w:proofErr w:type="gramStart"/>
-      <w:r>
-        <w:t>[  &gt;</w:t>
-      </w:r>
-      <w:proofErr w:type="gramEnd"/>
-      <w:r>
-        <w:t xml:space="preserve"> ] </w:t>
-      </w:r>
-      <w:proofErr w:type="gramStart"/>
-      <w:r>
-        <w:t>[  &gt;</w:t>
-      </w:r>
-      <w:proofErr w:type="gramEnd"/>
-      <w:r>
-        <w:t xml:space="preserve"> ] </w:t>
-      </w:r>
-      <w:proofErr w:type="gramStart"/>
-      <w:r>
-        <w:t>[  v</w:t>
-      </w:r>
-      <w:proofErr w:type="gramEnd"/>
-      <w:r>
-        <w:t xml:space="preserve"> ] </w:t>
-      </w:r>
-      <w:proofErr w:type="gramStart"/>
-      <w:r>
-        <w:t>[  &lt;</w:t>
-      </w:r>
-      <w:proofErr w:type="gramEnd"/>
-      <w:r>
-        <w:t xml:space="preserve"> ]</w:t>
-      </w:r>
-    </w:p>
-    <w:p>
-      <w:r>
-        <w:t>[</w:t>
-      </w:r>
-      <w:proofErr w:type="gramStart"/>
-      <w:r>
-        <w:t xml:space="preserve">  &gt; ]</w:t>
-      </w:r>
-      <w:proofErr w:type="gramEnd"/>
-      <w:r>
-        <w:t xml:space="preserve"> </w:t>
-      </w:r>
-      <w:proofErr w:type="gramStart"/>
-      <w:r>
-        <w:t xml:space="preserve">[  &gt; </w:t>
-      </w:r>
-      <w:proofErr w:type="gramEnd"/>
-      <w:r>
-        <w:t xml:space="preserve">] </w:t>
-      </w:r>
-      <w:proofErr w:type="gramStart"/>
-      <w:r>
-        <w:t xml:space="preserve">[  &gt; </w:t>
-      </w:r>
-      <w:proofErr w:type="gramEnd"/>
-      <w:r>
-        <w:t xml:space="preserve">] </w:t>
-      </w:r>
-      <w:proofErr w:type="gramStart"/>
-      <w:r>
-        <w:t xml:space="preserve">[  &gt; </w:t>
-      </w:r>
-      <w:proofErr w:type="gramEnd"/>
-      <w:r>
-        <w:t xml:space="preserve">] </w:t>
-      </w:r>
-      <w:proofErr w:type="gramStart"/>
-      <w:r>
-        <w:t xml:space="preserve">[  &gt; </w:t>
-      </w:r>
-      <w:proofErr w:type="gramEnd"/>
-      <w:r>
-        <w:t xml:space="preserve">] </w:t>
-      </w:r>
-      <w:proofErr w:type="gramStart"/>
-      <w:r>
-        <w:t xml:space="preserve">[  &lt; </w:t>
-      </w:r>
-      <w:proofErr w:type="gramEnd"/>
-      <w:r>
-        <w:t>]</w:t>
-      </w:r>
-    </w:p>
-    <w:p>
-      <w:r>
-        <w:t xml:space="preserve">[  ^ ] [  ^ ] [  ^ ] [  </w:t>
-      </w:r>
-      <w:proofErr w:type="gramStart"/>
-      <w:r>
-        <w:t>^ ]</w:t>
-      </w:r>
-      <w:proofErr w:type="gramEnd"/>
-      <w:r>
-        <w:t xml:space="preserve"> [</w:t>
-      </w:r>
-      <w:proofErr w:type="gramStart"/>
-      <w:r>
-        <w:t xml:space="preserve">  &gt; ]</w:t>
-      </w:r>
-      <w:proofErr w:type="gramEnd"/>
-      <w:r>
-        <w:t xml:space="preserve"> [</w:t>
-      </w:r>
-      <w:proofErr w:type="gramStart"/>
-      <w:r>
-        <w:t xml:space="preserve">  ^ ]</w:t>
-      </w:r>
-      <w:proofErr w:type="gramEnd"/>
-    </w:p>
-    <w:p>
-      <w:r>
-        <w:t>[  ^ ] [</w:t>
-      </w:r>
-      <w:proofErr w:type="gramStart"/>
-      <w:r>
-        <w:t xml:space="preserve">  ^ ]</w:t>
-      </w:r>
-      <w:proofErr w:type="gramEnd"/>
-      <w:r>
-        <w:t xml:space="preserve"> [  ^ ] [  ^ ] [  </w:t>
-      </w:r>
-      <w:proofErr w:type="gramStart"/>
-      <w:r>
-        <w:t>^ ]</w:t>
-      </w:r>
-      <w:proofErr w:type="gramEnd"/>
-      <w:r>
-        <w:t xml:space="preserve"> [</w:t>
-      </w:r>
-      <w:proofErr w:type="gramStart"/>
-      <w:r>
-        <w:t xml:space="preserve">  ^ ]</w:t>
-      </w:r>
-      <w:proofErr w:type="gramEnd"/>
-    </w:p>
-    <w:p>
-      <w:r>
-        <w:t xml:space="preserve">[  ^ ] [  ^ ] [  ^ ] [  </w:t>
-      </w:r>
-      <w:proofErr w:type="gramStart"/>
-      <w:r>
-        <w:t>^ ]</w:t>
-      </w:r>
-      <w:proofErr w:type="gramEnd"/>
-      <w:r>
-        <w:t xml:space="preserve"> [</w:t>
-      </w:r>
-      <w:proofErr w:type="gramStart"/>
-      <w:r>
-        <w:t xml:space="preserve">  &gt; ]</w:t>
-      </w:r>
-      <w:proofErr w:type="gramEnd"/>
-      <w:r>
-        <w:t xml:space="preserve"> [</w:t>
-      </w:r>
-      <w:proofErr w:type="gramStart"/>
-      <w:r>
-        <w:t xml:space="preserve">  ^ ]</w:t>
-      </w:r>
-      <w:proofErr w:type="gramEnd"/>
-    </w:p>
-    <w:p>
-      <w:r>
-        <w:t xml:space="preserve">[P </w:t>
-      </w:r>
-      <w:proofErr w:type="gramStart"/>
-      <w:r>
-        <w:t>^ ]</w:t>
-      </w:r>
-      <w:proofErr w:type="gramEnd"/>
-      <w:r>
-        <w:t xml:space="preserve"> </w:t>
-      </w:r>
-      <w:proofErr w:type="gramStart"/>
-      <w:r>
-        <w:t>[  ^</w:t>
-      </w:r>
-      <w:proofErr w:type="gramEnd"/>
-      <w:r>
-        <w:t xml:space="preserve"> ] </w:t>
-      </w:r>
-      <w:proofErr w:type="gramStart"/>
-      <w:r>
-        <w:t>[  ^</w:t>
-      </w:r>
-      <w:proofErr w:type="gramEnd"/>
-      <w:r>
-        <w:t xml:space="preserve"> ] </w:t>
-      </w:r>
-      <w:proofErr w:type="gramStart"/>
-      <w:r>
-        <w:t>[  ^</w:t>
-      </w:r>
-      <w:proofErr w:type="gramEnd"/>
-      <w:r>
-        <w:t xml:space="preserve"> ] </w:t>
-      </w:r>
-      <w:proofErr w:type="gramStart"/>
-      <w:r>
-        <w:t>[  ^</w:t>
-      </w:r>
-      <w:proofErr w:type="gramEnd"/>
-      <w:r>
-        <w:t xml:space="preserve"> ] </w:t>
-      </w:r>
-      <w:proofErr w:type="gramStart"/>
-      <w:r>
-        <w:t>[  ^</w:t>
-      </w:r>
-      <w:proofErr w:type="gramEnd"/>
-      <w:r>
-        <w:t xml:space="preserve"> ]</w:t>
+      <w:r>
+        <w:t>[  &gt; ] [  &gt; ] [  &gt; ] [  &gt; ] [  v ] [  &lt; ]</w:t>
+      </w:r>
+    </w:p>
+    <w:p>
+      <w:r>
+        <w:t>[  &gt; ] [  &gt; ] [  &gt; ] [  &gt; ] [  &gt; ] [  &lt; ]</w:t>
+      </w:r>
+    </w:p>
+    <w:p>
+      <w:r>
+        <w:t xml:space="preserve">[  ^ ] [  ^ ] [  ^ ] [  ^ ] [  &gt; ] [  ^ ] </w:t>
+      </w:r>
+    </w:p>
+    <w:p>
+      <w:r>
+        <w:t>[  ^ ] [  ^ ] [  ^ ] [  ^ ] [  ^ ] [  ^ ]</w:t>
+      </w:r>
+    </w:p>
+    <w:p>
+      <w:r>
+        <w:t>[  ^ ] [  ^ ] [  ^ ] [  ^ ] [  &gt; ] [  ^ ]</w:t>
+      </w:r>
+    </w:p>
+    <w:p>
+      <w:r>
+        <w:t>[P ^ ] [  ^ ] [  ^ ] [  ^ ] [  ^ ] [  ^ ]</w:t>
+      </w:r>
+    </w:p>
+    <w:p>
+      <w:r>
+        <w:t>[   10908.7] [   11735.6] [   12801.8] [   13999.6] [   15315.5] [   14238.3]</w:t>
+      </w:r>
+    </w:p>
+    <w:p>
+      <w:r>
+        <w:t>[   11735.6] [   12624.6] [   13771.1] [   15058.9] [   16473.8] [   15315.5]</w:t>
+      </w:r>
+    </w:p>
+    <w:p>
+      <w:r>
+        <w:t>[   10725.4] [   11538.6] [   12587.1] [   13764.8] [   13139.1] [   13999.6]</w:t>
+      </w:r>
+    </w:p>
+    <w:p>
+      <w:r>
+        <w:t>[   9806.05] [   10550.1] [   11509.4] [   12587.1] [   352.684] [   12801.8]</w:t>
+      </w:r>
+    </w:p>
+    <w:p>
+      <w:r>
+        <w:t>[   8987.58] [   9670.04] [   10550.1] [   11538.6] [   11013.3] [   11735.6]</w:t>
+      </w:r>
+    </w:p>
+    <w:p>
+      <w:r>
+        <w:t>[P  8352.85] [   8987.58] [   9806.05] [   10725.4] [     10237] [   10908.7]</w:t>
       </w:r>
     </w:p>
     <w:p/>
@@ -1046,15 +414,7 @@
         <w:t xml:space="preserve">For T </w:t>
       </w:r>
       <w:r>
-        <w:t xml:space="preserve">= 0 to </w:t>
-      </w:r>
-      <w:proofErr w:type="gramStart"/>
-      <w:r>
-        <w:t>T(</w:t>
-      </w:r>
-      <w:proofErr w:type="gramEnd"/>
-      <w:r>
-        <w:t>Time Horizon)</w:t>
+        <w:t>= 0 to T(Time Horizon)</w:t>
       </w:r>
     </w:p>
     <w:p>
@@ -1552,23 +912,7 @@
       </w:pPr>
       <w:r>
         <w:lastRenderedPageBreak/>
-        <w:t xml:space="preserve">When writing a program, double, triple, and quadruple check your methods in which you were using. I had numerous issues with my value iteration where I would be calculating incorrect actions because the way in which I generated my moves were straight up incorrect or </w:t>
-      </w:r>
-      <w:proofErr w:type="spellStart"/>
-      <w:r>
-        <w:t>reveresed</w:t>
-      </w:r>
-      <w:proofErr w:type="spellEnd"/>
-      <w:r>
-        <w:t xml:space="preserve"> in terms of the visual of the grid. We made our grid print out as grid[</w:t>
-      </w:r>
-      <w:proofErr w:type="gramStart"/>
-      <w:r>
-        <w:t>col</w:t>
-      </w:r>
-      <w:proofErr w:type="gramEnd"/>
-      <w:r>
-        <w:t xml:space="preserve">][row] and I personally was scratching my head </w:t>
+        <w:t xml:space="preserve">When writing a program, double, triple, and quadruple check your methods in which you were using. I had numerous issues with my value iteration where I would be calculating incorrect actions because the way in which I generated my moves were straight up incorrect or reveresed in terms of the visual of the grid. We made our grid print out as grid[col][row] and I personally was scratching my head </w:t>
       </w:r>
       <w:r>
         <w:t>trying to find out what logically was wrong, turns out, it was just the orientation of how I was calculating my actions</w:t>
@@ -1598,15 +942,7 @@
         </w:numPr>
       </w:pPr>
       <w:r>
-        <w:t xml:space="preserve">This was the first time in a while that both of us had used </w:t>
-      </w:r>
-      <w:proofErr w:type="spellStart"/>
-      <w:r>
-        <w:t>c++</w:t>
-      </w:r>
-      <w:proofErr w:type="spellEnd"/>
-      <w:r>
-        <w:t xml:space="preserve"> and it was a nice refresher to switch it up given the rest of our programs were all in python.</w:t>
+        <w:t>This was the first time in a while that both of us had used c++ and it was a nice refresher to switch it up given the rest of our programs were all in python.</w:t>
       </w:r>
     </w:p>
     <w:p>
@@ -1618,31 +954,7 @@
         </w:numPr>
       </w:pPr>
       <w:r>
-        <w:t xml:space="preserve">As well as using </w:t>
-      </w:r>
-      <w:proofErr w:type="spellStart"/>
-      <w:r>
-        <w:t>c++</w:t>
-      </w:r>
-      <w:proofErr w:type="spellEnd"/>
-      <w:r>
-        <w:t xml:space="preserve"> for the first time in a while, we had also used a data structure we had not used before called an </w:t>
-      </w:r>
-      <w:proofErr w:type="spellStart"/>
-      <w:r>
-        <w:t>enum</w:t>
-      </w:r>
-      <w:proofErr w:type="spellEnd"/>
-      <w:r>
-        <w:t xml:space="preserve">. This allowed us to correctly identify the different grid squares and what they had in terms of contents. Enums are used as integer constants that replace any magic numbers with something more identifiable and readable for </w:t>
-      </w:r>
-      <w:proofErr w:type="gramStart"/>
-      <w:r>
-        <w:t>both</w:t>
-      </w:r>
-      <w:proofErr w:type="gramEnd"/>
-      <w:r>
-        <w:t xml:space="preserve"> us as the programmers and anyone else reading the program for the first time.</w:t>
+        <w:t>As well as using c++ for the first time in a while, we had also used a data structure we had not used before called an enum. This allowed us to correctly identify the different grid squares and what they had in terms of contents. Enums are used as integer constants that replace any magic numbers with something more identifiable and readable for both us as the programmers and anyone else reading the program for the first time.</w:t>
       </w:r>
     </w:p>
     <w:p>
@@ -1657,15 +969,7 @@
         <w:t xml:space="preserve">Given this was our first complex formula that we had implemented into a program, it came with its own struggles </w:t>
       </w:r>
       <w:r>
-        <w:t xml:space="preserve">given we had to set up the equations properly and all of the different factors made it very difficult to ensure the calculations were done correctly. It also did not help that the formula for policy and value iteration </w:t>
-      </w:r>
-      <w:proofErr w:type="gramStart"/>
-      <w:r>
-        <w:t>were</w:t>
-      </w:r>
-      <w:proofErr w:type="gramEnd"/>
-      <w:r>
-        <w:t xml:space="preserve"> very similar. Specifically for the implementation of policy iteration, it took a bit to separate it from value iteration and correctly implement the changes between the two</w:t>
+        <w:t>given we had to set up the equations properly and all of the different factors made it very difficult to ensure the calculations were done correctly. It also did not help that the formula for policy and value iteration were very similar. Specifically for the implementation of policy iteration, it took a bit to separate it from value iteration and correctly implement the changes between the two</w:t>
       </w:r>
     </w:p>
     <w:sectPr>
@@ -2633,6 +1937,7 @@
   <w:style w:type="character" w:default="1" w:styleId="DefaultParagraphFont">
     <w:name w:val="Default Paragraph Font"/>
     <w:uiPriority w:val="1"/>
+    <w:semiHidden/>
     <w:unhideWhenUsed/>
   </w:style>
   <w:style w:type="table" w:default="1" w:styleId="TableNormal">

</xml_diff>